<commit_message>
Updated Arduino code and documentation
</commit_message>
<xml_diff>
--- a/Platform Code/Arduino_UNO_FirmwareExample/Documentation/ROHM_Multi-SensorShield_PlatformGuide_Arduino.docx
+++ b/Platform Code/Arduino_UNO_FirmwareExample/Documentation/ROHM_Multi-SensorShield_PlatformGuide_Arduino.docx
@@ -182,13 +182,7 @@
         <w:rPr>
           <w:rFonts w:cstheme="minorHAnsi"/>
         </w:rPr>
-        <w:t>1</w:t>
-      </w:r>
-      <w:r>
-        <w:rPr>
-          <w:rFonts w:cstheme="minorHAnsi"/>
-        </w:rPr>
-        <w:t>5</w:t>
+        <w:t>25</w:t>
       </w:r>
       <w:r>
         <w:rPr>
@@ -200,7 +194,13 @@
         <w:rPr>
           <w:rFonts w:cstheme="minorHAnsi"/>
         </w:rPr>
-        <w:t>January 2015</w:t>
+        <w:t>June</w:t>
+      </w:r>
+      <w:r>
+        <w:rPr>
+          <w:rFonts w:cstheme="minorHAnsi"/>
+        </w:rPr>
+        <w:t xml:space="preserve"> 2015</w:t>
       </w:r>
       <w:r>
         <w:rPr>
@@ -260,7 +260,7 @@
           <w:r>
             <w:fldChar w:fldCharType="separate"/>
           </w:r>
-          <w:hyperlink w:anchor="_Toc422155682" w:history="1">
+          <w:hyperlink w:anchor="_Toc423025063" w:history="1">
             <w:r>
               <w:rPr>
                 <w:rStyle w:val="Hyperlink"/>
@@ -287,7 +287,7 @@
                 <w:noProof/>
                 <w:webHidden/>
               </w:rPr>
-              <w:instrText xml:space="preserve"> PAGEREF _Toc422155682 \h </w:instrText>
+              <w:instrText xml:space="preserve"> PAGEREF _Toc423025063 \h </w:instrText>
             </w:r>
             <w:r>
               <w:rPr>
@@ -307,7 +307,7 @@
                 <w:noProof/>
                 <w:webHidden/>
               </w:rPr>
-              <w:t>2</w:t>
+              <w:t>3</w:t>
             </w:r>
             <w:r>
               <w:rPr>
@@ -329,7 +329,7 @@
               <w:noProof/>
             </w:rPr>
           </w:pPr>
-          <w:hyperlink w:anchor="_Toc422155683" w:history="1">
+          <w:hyperlink w:anchor="_Toc423025064" w:history="1">
             <w:r>
               <w:rPr>
                 <w:rStyle w:val="Hyperlink"/>
@@ -356,7 +356,7 @@
                 <w:noProof/>
                 <w:webHidden/>
               </w:rPr>
-              <w:instrText xml:space="preserve"> PAGEREF _Toc422155683 \h </w:instrText>
+              <w:instrText xml:space="preserve"> PAGEREF _Toc423025064 \h </w:instrText>
             </w:r>
             <w:r>
               <w:rPr>
@@ -398,7 +398,7 @@
               <w:noProof/>
             </w:rPr>
           </w:pPr>
-          <w:hyperlink w:anchor="_Toc422155684" w:history="1">
+          <w:hyperlink w:anchor="_Toc423025065" w:history="1">
             <w:r>
               <w:rPr>
                 <w:rStyle w:val="Hyperlink"/>
@@ -425,7 +425,7 @@
                 <w:noProof/>
                 <w:webHidden/>
               </w:rPr>
-              <w:instrText xml:space="preserve"> PAGEREF _Toc422155684 \h </w:instrText>
+              <w:instrText xml:space="preserve"> PAGEREF _Toc423025065 \h </w:instrText>
             </w:r>
             <w:r>
               <w:rPr>
@@ -445,7 +445,7 @@
                 <w:noProof/>
                 <w:webHidden/>
               </w:rPr>
-              <w:t>3</w:t>
+              <w:t>4</w:t>
             </w:r>
             <w:r>
               <w:rPr>
@@ -467,7 +467,7 @@
               <w:noProof/>
             </w:rPr>
           </w:pPr>
-          <w:hyperlink w:anchor="_Toc422155685" w:history="1">
+          <w:hyperlink w:anchor="_Toc423025066" w:history="1">
             <w:r>
               <w:rPr>
                 <w:rStyle w:val="Hyperlink"/>
@@ -494,7 +494,7 @@
                 <w:noProof/>
                 <w:webHidden/>
               </w:rPr>
-              <w:instrText xml:space="preserve"> PAGEREF _Toc422155685 \h </w:instrText>
+              <w:instrText xml:space="preserve"> PAGEREF _Toc423025066 \h </w:instrText>
             </w:r>
             <w:r>
               <w:rPr>
@@ -536,7 +536,7 @@
               <w:noProof/>
             </w:rPr>
           </w:pPr>
-          <w:hyperlink w:anchor="_Toc422155686" w:history="1">
+          <w:hyperlink w:anchor="_Toc423025067" w:history="1">
             <w:r>
               <w:rPr>
                 <w:rStyle w:val="Hyperlink"/>
@@ -563,7 +563,7 @@
                 <w:noProof/>
                 <w:webHidden/>
               </w:rPr>
-              <w:instrText xml:space="preserve"> PAGEREF _Toc422155686 \h </w:instrText>
+              <w:instrText xml:space="preserve"> PAGEREF _Toc423025067 \h </w:instrText>
             </w:r>
             <w:r>
               <w:rPr>
@@ -583,7 +583,7 @@
                 <w:noProof/>
                 <w:webHidden/>
               </w:rPr>
-              <w:t>4</w:t>
+              <w:t>5</w:t>
             </w:r>
             <w:r>
               <w:rPr>
@@ -605,7 +605,7 @@
               <w:noProof/>
             </w:rPr>
           </w:pPr>
-          <w:hyperlink w:anchor="_Toc422155687" w:history="1">
+          <w:hyperlink w:anchor="_Toc423025068" w:history="1">
             <w:r>
               <w:rPr>
                 <w:rStyle w:val="Hyperlink"/>
@@ -632,7 +632,7 @@
                 <w:noProof/>
                 <w:webHidden/>
               </w:rPr>
-              <w:instrText xml:space="preserve"> PAGEREF _Toc422155687 \h </w:instrText>
+              <w:instrText xml:space="preserve"> PAGEREF _Toc423025068 \h </w:instrText>
             </w:r>
             <w:r>
               <w:rPr>
@@ -652,7 +652,7 @@
                 <w:noProof/>
                 <w:webHidden/>
               </w:rPr>
-              <w:t>4</w:t>
+              <w:t>5</w:t>
             </w:r>
             <w:r>
               <w:rPr>
@@ -674,7 +674,7 @@
               <w:noProof/>
             </w:rPr>
           </w:pPr>
-          <w:hyperlink w:anchor="_Toc422155688" w:history="1">
+          <w:hyperlink w:anchor="_Toc423025069" w:history="1">
             <w:r>
               <w:rPr>
                 <w:rStyle w:val="Hyperlink"/>
@@ -701,7 +701,7 @@
                 <w:noProof/>
                 <w:webHidden/>
               </w:rPr>
-              <w:instrText xml:space="preserve"> PAGEREF _Toc422155688 \h </w:instrText>
+              <w:instrText xml:space="preserve"> PAGEREF _Toc423025069 \h </w:instrText>
             </w:r>
             <w:r>
               <w:rPr>
@@ -721,7 +721,7 @@
                 <w:noProof/>
                 <w:webHidden/>
               </w:rPr>
-              <w:t>5</w:t>
+              <w:t>6</w:t>
             </w:r>
             <w:r>
               <w:rPr>
@@ -743,7 +743,7 @@
               <w:noProof/>
             </w:rPr>
           </w:pPr>
-          <w:hyperlink w:anchor="_Toc422155689" w:history="1">
+          <w:hyperlink w:anchor="_Toc423025070" w:history="1">
             <w:r>
               <w:rPr>
                 <w:rStyle w:val="Hyperlink"/>
@@ -770,7 +770,7 @@
                 <w:noProof/>
                 <w:webHidden/>
               </w:rPr>
-              <w:instrText xml:space="preserve"> PAGEREF _Toc422155689 \h </w:instrText>
+              <w:instrText xml:space="preserve"> PAGEREF _Toc423025070 \h </w:instrText>
             </w:r>
             <w:r>
               <w:rPr>
@@ -790,7 +790,7 @@
                 <w:noProof/>
                 <w:webHidden/>
               </w:rPr>
-              <w:t>6</w:t>
+              <w:t>7</w:t>
             </w:r>
             <w:r>
               <w:rPr>
@@ -812,7 +812,7 @@
               <w:noProof/>
             </w:rPr>
           </w:pPr>
-          <w:hyperlink w:anchor="_Toc422155690" w:history="1">
+          <w:hyperlink w:anchor="_Toc423025071" w:history="1">
             <w:r>
               <w:rPr>
                 <w:rStyle w:val="Hyperlink"/>
@@ -839,7 +839,7 @@
                 <w:noProof/>
                 <w:webHidden/>
               </w:rPr>
-              <w:instrText xml:space="preserve"> PAGEREF _Toc422155690 \h </w:instrText>
+              <w:instrText xml:space="preserve"> PAGEREF _Toc423025071 \h </w:instrText>
             </w:r>
             <w:r>
               <w:rPr>
@@ -859,7 +859,7 @@
                 <w:noProof/>
                 <w:webHidden/>
               </w:rPr>
-              <w:t>7</w:t>
+              <w:t>8</w:t>
             </w:r>
             <w:r>
               <w:rPr>
@@ -881,7 +881,7 @@
               <w:noProof/>
             </w:rPr>
           </w:pPr>
-          <w:hyperlink w:anchor="_Toc422155691" w:history="1">
+          <w:hyperlink w:anchor="_Toc423025072" w:history="1">
             <w:r>
               <w:rPr>
                 <w:rStyle w:val="Hyperlink"/>
@@ -908,7 +908,7 @@
                 <w:noProof/>
                 <w:webHidden/>
               </w:rPr>
-              <w:instrText xml:space="preserve"> PAGEREF _Toc422155691 \h </w:instrText>
+              <w:instrText xml:space="preserve"> PAGEREF _Toc423025072 \h </w:instrText>
             </w:r>
             <w:r>
               <w:rPr>
@@ -950,13 +950,13 @@
               <w:noProof/>
             </w:rPr>
           </w:pPr>
-          <w:hyperlink w:anchor="_Toc422155692" w:history="1">
+          <w:hyperlink w:anchor="_Toc423025073" w:history="1">
             <w:r>
               <w:rPr>
                 <w:rStyle w:val="Hyperlink"/>
                 <w:noProof/>
               </w:rPr>
-              <w:t>Hardware Connection for ROHM BU52011 Hall Sensor to the Arduino Uno</w:t>
+              <w:t>Hardware Connection for ROHM BU52014 Hall Sensor to the Arduino Uno</w:t>
             </w:r>
             <w:r>
               <w:rPr>
@@ -977,7 +977,7 @@
                 <w:noProof/>
                 <w:webHidden/>
               </w:rPr>
-              <w:instrText xml:space="preserve"> PAGEREF _Toc422155692 \h </w:instrText>
+              <w:instrText xml:space="preserve"> PAGEREF _Toc423025073 \h </w:instrText>
             </w:r>
             <w:r>
               <w:rPr>
@@ -1019,13 +1019,13 @@
               <w:noProof/>
             </w:rPr>
           </w:pPr>
-          <w:hyperlink w:anchor="_Toc422155693" w:history="1">
+          <w:hyperlink w:anchor="_Toc423025074" w:history="1">
             <w:r>
               <w:rPr>
                 <w:rStyle w:val="Hyperlink"/>
                 <w:noProof/>
               </w:rPr>
-              <w:t>Software Explanation for ROHM BU52011 Hall Sensor to the Arduino Uno</w:t>
+              <w:t>Software Explanation for ROHM BU52014 Hall Sensor to the Arduino Uno</w:t>
             </w:r>
             <w:r>
               <w:rPr>
@@ -1046,7 +1046,7 @@
                 <w:noProof/>
                 <w:webHidden/>
               </w:rPr>
-              <w:instrText xml:space="preserve"> PAGEREF _Toc422155693 \h </w:instrText>
+              <w:instrText xml:space="preserve"> PAGEREF _Toc423025074 \h </w:instrText>
             </w:r>
             <w:r>
               <w:rPr>
@@ -1088,13 +1088,13 @@
               <w:noProof/>
             </w:rPr>
           </w:pPr>
-          <w:hyperlink w:anchor="_Toc422155694" w:history="1">
+          <w:hyperlink w:anchor="_Toc423025075" w:history="1">
             <w:r>
               <w:rPr>
                 <w:rStyle w:val="Hyperlink"/>
                 <w:noProof/>
               </w:rPr>
-              <w:t>Hardware Connection for Kionix KMX61 Accel+Mag Sensor to the Arduino Uno</w:t>
+              <w:t>Hardware Connection for Kionix KMX62 Accel+Mag Sensor to the Arduino Uno</w:t>
             </w:r>
             <w:r>
               <w:rPr>
@@ -1115,7 +1115,7 @@
                 <w:noProof/>
                 <w:webHidden/>
               </w:rPr>
-              <w:instrText xml:space="preserve"> PAGEREF _Toc422155694 \h </w:instrText>
+              <w:instrText xml:space="preserve"> PAGEREF _Toc423025075 \h </w:instrText>
             </w:r>
             <w:r>
               <w:rPr>
@@ -1157,13 +1157,13 @@
               <w:noProof/>
             </w:rPr>
           </w:pPr>
-          <w:hyperlink w:anchor="_Toc422155695" w:history="1">
+          <w:hyperlink w:anchor="_Toc423025076" w:history="1">
             <w:r>
               <w:rPr>
                 <w:rStyle w:val="Hyperlink"/>
                 <w:noProof/>
               </w:rPr>
-              <w:t>Software Explanation for Kionix KMX061 Accel+Mag Sensor to the Arduino Uno</w:t>
+              <w:t>Software Explanation for Kionix KMX62 Accel+Mag Sensor to the Arduino Uno</w:t>
             </w:r>
             <w:r>
               <w:rPr>
@@ -1184,7 +1184,7 @@
                 <w:noProof/>
                 <w:webHidden/>
               </w:rPr>
-              <w:instrText xml:space="preserve"> PAGEREF _Toc422155695 \h </w:instrText>
+              <w:instrText xml:space="preserve"> PAGEREF _Toc423025076 \h </w:instrText>
             </w:r>
             <w:r>
               <w:rPr>
@@ -1204,7 +1204,697 @@
                 <w:noProof/>
                 <w:webHidden/>
               </w:rPr>
-              <w:t>11</w:t>
+              <w:t>10</w:t>
+            </w:r>
+            <w:r>
+              <w:rPr>
+                <w:noProof/>
+                <w:webHidden/>
+              </w:rPr>
+              <w:fldChar w:fldCharType="end"/>
+            </w:r>
+          </w:hyperlink>
+        </w:p>
+        <w:p>
+          <w:pPr>
+            <w:pStyle w:val="TOC2"/>
+            <w:tabs>
+              <w:tab w:val="right" w:leader="dot" w:pos="9350"/>
+            </w:tabs>
+            <w:rPr>
+              <w:rFonts w:eastAsiaTheme="minorEastAsia"/>
+              <w:noProof/>
+            </w:rPr>
+          </w:pPr>
+          <w:hyperlink w:anchor="_Toc423025077" w:history="1">
+            <w:r>
+              <w:rPr>
+                <w:rStyle w:val="Hyperlink"/>
+                <w:noProof/>
+              </w:rPr>
+              <w:t>Hardware Connection for ROHM BM1383GLV Barometric Pressure Sensor to the Arduino Uno</w:t>
+            </w:r>
+            <w:r>
+              <w:rPr>
+                <w:noProof/>
+                <w:webHidden/>
+              </w:rPr>
+              <w:tab/>
+            </w:r>
+            <w:r>
+              <w:rPr>
+                <w:noProof/>
+                <w:webHidden/>
+              </w:rPr>
+              <w:fldChar w:fldCharType="begin"/>
+            </w:r>
+            <w:r>
+              <w:rPr>
+                <w:noProof/>
+                <w:webHidden/>
+              </w:rPr>
+              <w:instrText xml:space="preserve"> PAGEREF _Toc423025077 \h </w:instrText>
+            </w:r>
+            <w:r>
+              <w:rPr>
+                <w:noProof/>
+                <w:webHidden/>
+              </w:rPr>
+            </w:r>
+            <w:r>
+              <w:rPr>
+                <w:noProof/>
+                <w:webHidden/>
+              </w:rPr>
+              <w:fldChar w:fldCharType="separate"/>
+            </w:r>
+            <w:r>
+              <w:rPr>
+                <w:noProof/>
+                <w:webHidden/>
+              </w:rPr>
+              <w:t>12</w:t>
+            </w:r>
+            <w:r>
+              <w:rPr>
+                <w:noProof/>
+                <w:webHidden/>
+              </w:rPr>
+              <w:fldChar w:fldCharType="end"/>
+            </w:r>
+          </w:hyperlink>
+        </w:p>
+        <w:p>
+          <w:pPr>
+            <w:pStyle w:val="TOC2"/>
+            <w:tabs>
+              <w:tab w:val="right" w:leader="dot" w:pos="9350"/>
+            </w:tabs>
+            <w:rPr>
+              <w:rFonts w:eastAsiaTheme="minorEastAsia"/>
+              <w:noProof/>
+            </w:rPr>
+          </w:pPr>
+          <w:hyperlink w:anchor="_Toc423025078" w:history="1">
+            <w:r>
+              <w:rPr>
+                <w:rStyle w:val="Hyperlink"/>
+                <w:noProof/>
+              </w:rPr>
+              <w:t>Software Explanation for ROHM BM1383GLV Barometric Pressure Sensor to the Arduino Uno</w:t>
+            </w:r>
+            <w:r>
+              <w:rPr>
+                <w:noProof/>
+                <w:webHidden/>
+              </w:rPr>
+              <w:tab/>
+            </w:r>
+            <w:r>
+              <w:rPr>
+                <w:noProof/>
+                <w:webHidden/>
+              </w:rPr>
+              <w:fldChar w:fldCharType="begin"/>
+            </w:r>
+            <w:r>
+              <w:rPr>
+                <w:noProof/>
+                <w:webHidden/>
+              </w:rPr>
+              <w:instrText xml:space="preserve"> PAGEREF _Toc423025078 \h </w:instrText>
+            </w:r>
+            <w:r>
+              <w:rPr>
+                <w:noProof/>
+                <w:webHidden/>
+              </w:rPr>
+            </w:r>
+            <w:r>
+              <w:rPr>
+                <w:noProof/>
+                <w:webHidden/>
+              </w:rPr>
+              <w:fldChar w:fldCharType="separate"/>
+            </w:r>
+            <w:r>
+              <w:rPr>
+                <w:noProof/>
+                <w:webHidden/>
+              </w:rPr>
+              <w:t>12</w:t>
+            </w:r>
+            <w:r>
+              <w:rPr>
+                <w:noProof/>
+                <w:webHidden/>
+              </w:rPr>
+              <w:fldChar w:fldCharType="end"/>
+            </w:r>
+          </w:hyperlink>
+        </w:p>
+        <w:p>
+          <w:pPr>
+            <w:pStyle w:val="TOC2"/>
+            <w:tabs>
+              <w:tab w:val="right" w:leader="dot" w:pos="9350"/>
+            </w:tabs>
+            <w:rPr>
+              <w:rFonts w:eastAsiaTheme="minorEastAsia"/>
+              <w:noProof/>
+            </w:rPr>
+          </w:pPr>
+          <w:hyperlink w:anchor="_Toc423025079" w:history="1">
+            <w:r>
+              <w:rPr>
+                <w:rStyle w:val="Hyperlink"/>
+                <w:noProof/>
+              </w:rPr>
+              <w:t>Hardware Connection for ROHM RPR-0521 3-in-1 Ambient Light Sensor, Proximity Sensor, and IR LED Combo Package for the Arduino Uno</w:t>
+            </w:r>
+            <w:r>
+              <w:rPr>
+                <w:noProof/>
+                <w:webHidden/>
+              </w:rPr>
+              <w:tab/>
+            </w:r>
+            <w:r>
+              <w:rPr>
+                <w:noProof/>
+                <w:webHidden/>
+              </w:rPr>
+              <w:fldChar w:fldCharType="begin"/>
+            </w:r>
+            <w:r>
+              <w:rPr>
+                <w:noProof/>
+                <w:webHidden/>
+              </w:rPr>
+              <w:instrText xml:space="preserve"> PAGEREF _Toc423025079 \h </w:instrText>
+            </w:r>
+            <w:r>
+              <w:rPr>
+                <w:noProof/>
+                <w:webHidden/>
+              </w:rPr>
+            </w:r>
+            <w:r>
+              <w:rPr>
+                <w:noProof/>
+                <w:webHidden/>
+              </w:rPr>
+              <w:fldChar w:fldCharType="separate"/>
+            </w:r>
+            <w:r>
+              <w:rPr>
+                <w:noProof/>
+                <w:webHidden/>
+              </w:rPr>
+              <w:t>13</w:t>
+            </w:r>
+            <w:r>
+              <w:rPr>
+                <w:noProof/>
+                <w:webHidden/>
+              </w:rPr>
+              <w:fldChar w:fldCharType="end"/>
+            </w:r>
+          </w:hyperlink>
+        </w:p>
+        <w:p>
+          <w:pPr>
+            <w:pStyle w:val="TOC2"/>
+            <w:tabs>
+              <w:tab w:val="right" w:leader="dot" w:pos="9350"/>
+            </w:tabs>
+            <w:rPr>
+              <w:rFonts w:eastAsiaTheme="minorEastAsia"/>
+              <w:noProof/>
+            </w:rPr>
+          </w:pPr>
+          <w:hyperlink w:anchor="_Toc423025080" w:history="1">
+            <w:r>
+              <w:rPr>
+                <w:rStyle w:val="Hyperlink"/>
+                <w:noProof/>
+              </w:rPr>
+              <w:t>Software Explanation for ROHM RPR-0521 3-in-1 Ambient Light Sensor, Proximity Sensor, and IR LED Combo Package to the Arduino Uno</w:t>
+            </w:r>
+            <w:r>
+              <w:rPr>
+                <w:noProof/>
+                <w:webHidden/>
+              </w:rPr>
+              <w:tab/>
+            </w:r>
+            <w:r>
+              <w:rPr>
+                <w:noProof/>
+                <w:webHidden/>
+              </w:rPr>
+              <w:fldChar w:fldCharType="begin"/>
+            </w:r>
+            <w:r>
+              <w:rPr>
+                <w:noProof/>
+                <w:webHidden/>
+              </w:rPr>
+              <w:instrText xml:space="preserve"> PAGEREF _Toc423025080 \h </w:instrText>
+            </w:r>
+            <w:r>
+              <w:rPr>
+                <w:noProof/>
+                <w:webHidden/>
+              </w:rPr>
+            </w:r>
+            <w:r>
+              <w:rPr>
+                <w:noProof/>
+                <w:webHidden/>
+              </w:rPr>
+              <w:fldChar w:fldCharType="separate"/>
+            </w:r>
+            <w:r>
+              <w:rPr>
+                <w:noProof/>
+                <w:webHidden/>
+              </w:rPr>
+              <w:t>14</w:t>
+            </w:r>
+            <w:r>
+              <w:rPr>
+                <w:noProof/>
+                <w:webHidden/>
+              </w:rPr>
+              <w:fldChar w:fldCharType="end"/>
+            </w:r>
+          </w:hyperlink>
+        </w:p>
+        <w:p>
+          <w:pPr>
+            <w:pStyle w:val="TOC2"/>
+            <w:tabs>
+              <w:tab w:val="right" w:leader="dot" w:pos="9350"/>
+            </w:tabs>
+            <w:rPr>
+              <w:rFonts w:eastAsiaTheme="minorEastAsia"/>
+              <w:noProof/>
+            </w:rPr>
+          </w:pPr>
+          <w:hyperlink w:anchor="_Toc423025081" w:history="1">
+            <w:r>
+              <w:rPr>
+                <w:rStyle w:val="Hyperlink"/>
+                <w:noProof/>
+              </w:rPr>
+              <w:t>Hardware Connection for ROHM BH1745NUC Color Sensor for the Arduino Uno</w:t>
+            </w:r>
+            <w:r>
+              <w:rPr>
+                <w:noProof/>
+                <w:webHidden/>
+              </w:rPr>
+              <w:tab/>
+            </w:r>
+            <w:r>
+              <w:rPr>
+                <w:noProof/>
+                <w:webHidden/>
+              </w:rPr>
+              <w:fldChar w:fldCharType="begin"/>
+            </w:r>
+            <w:r>
+              <w:rPr>
+                <w:noProof/>
+                <w:webHidden/>
+              </w:rPr>
+              <w:instrText xml:space="preserve"> PAGEREF _Toc423025081 \h </w:instrText>
+            </w:r>
+            <w:r>
+              <w:rPr>
+                <w:noProof/>
+                <w:webHidden/>
+              </w:rPr>
+            </w:r>
+            <w:r>
+              <w:rPr>
+                <w:noProof/>
+                <w:webHidden/>
+              </w:rPr>
+              <w:fldChar w:fldCharType="separate"/>
+            </w:r>
+            <w:r>
+              <w:rPr>
+                <w:noProof/>
+                <w:webHidden/>
+              </w:rPr>
+              <w:t>15</w:t>
+            </w:r>
+            <w:r>
+              <w:rPr>
+                <w:noProof/>
+                <w:webHidden/>
+              </w:rPr>
+              <w:fldChar w:fldCharType="end"/>
+            </w:r>
+          </w:hyperlink>
+        </w:p>
+        <w:p>
+          <w:pPr>
+            <w:pStyle w:val="TOC2"/>
+            <w:tabs>
+              <w:tab w:val="right" w:leader="dot" w:pos="9350"/>
+            </w:tabs>
+            <w:rPr>
+              <w:rFonts w:eastAsiaTheme="minorEastAsia"/>
+              <w:noProof/>
+            </w:rPr>
+          </w:pPr>
+          <w:hyperlink w:anchor="_Toc423025082" w:history="1">
+            <w:r>
+              <w:rPr>
+                <w:rStyle w:val="Hyperlink"/>
+                <w:noProof/>
+              </w:rPr>
+              <w:t>Software Explanation for ROHM BH1745NUC Color Sensor to the Arduino Uno</w:t>
+            </w:r>
+            <w:r>
+              <w:rPr>
+                <w:noProof/>
+                <w:webHidden/>
+              </w:rPr>
+              <w:tab/>
+            </w:r>
+            <w:r>
+              <w:rPr>
+                <w:noProof/>
+                <w:webHidden/>
+              </w:rPr>
+              <w:fldChar w:fldCharType="begin"/>
+            </w:r>
+            <w:r>
+              <w:rPr>
+                <w:noProof/>
+                <w:webHidden/>
+              </w:rPr>
+              <w:instrText xml:space="preserve"> PAGEREF _Toc423025082 \h </w:instrText>
+            </w:r>
+            <w:r>
+              <w:rPr>
+                <w:noProof/>
+                <w:webHidden/>
+              </w:rPr>
+            </w:r>
+            <w:r>
+              <w:rPr>
+                <w:noProof/>
+                <w:webHidden/>
+              </w:rPr>
+              <w:fldChar w:fldCharType="separate"/>
+            </w:r>
+            <w:r>
+              <w:rPr>
+                <w:noProof/>
+                <w:webHidden/>
+              </w:rPr>
+              <w:t>16</w:t>
+            </w:r>
+            <w:r>
+              <w:rPr>
+                <w:noProof/>
+                <w:webHidden/>
+              </w:rPr>
+              <w:fldChar w:fldCharType="end"/>
+            </w:r>
+          </w:hyperlink>
+        </w:p>
+        <w:p>
+          <w:pPr>
+            <w:pStyle w:val="TOC2"/>
+            <w:tabs>
+              <w:tab w:val="right" w:leader="dot" w:pos="9350"/>
+            </w:tabs>
+            <w:rPr>
+              <w:rFonts w:eastAsiaTheme="minorEastAsia"/>
+              <w:noProof/>
+            </w:rPr>
+          </w:pPr>
+          <w:hyperlink w:anchor="_Toc423025083" w:history="1">
+            <w:r>
+              <w:rPr>
+                <w:rStyle w:val="Hyperlink"/>
+                <w:noProof/>
+              </w:rPr>
+              <w:t>Hardware Connection for Kionix KX122 Accelerometer Sensor for the Arduino Uno</w:t>
+            </w:r>
+            <w:r>
+              <w:rPr>
+                <w:noProof/>
+                <w:webHidden/>
+              </w:rPr>
+              <w:tab/>
+            </w:r>
+            <w:r>
+              <w:rPr>
+                <w:noProof/>
+                <w:webHidden/>
+              </w:rPr>
+              <w:fldChar w:fldCharType="begin"/>
+            </w:r>
+            <w:r>
+              <w:rPr>
+                <w:noProof/>
+                <w:webHidden/>
+              </w:rPr>
+              <w:instrText xml:space="preserve"> PAGEREF _Toc423025083 \h </w:instrText>
+            </w:r>
+            <w:r>
+              <w:rPr>
+                <w:noProof/>
+                <w:webHidden/>
+              </w:rPr>
+            </w:r>
+            <w:r>
+              <w:rPr>
+                <w:noProof/>
+                <w:webHidden/>
+              </w:rPr>
+              <w:fldChar w:fldCharType="separate"/>
+            </w:r>
+            <w:r>
+              <w:rPr>
+                <w:noProof/>
+                <w:webHidden/>
+              </w:rPr>
+              <w:t>17</w:t>
+            </w:r>
+            <w:r>
+              <w:rPr>
+                <w:noProof/>
+                <w:webHidden/>
+              </w:rPr>
+              <w:fldChar w:fldCharType="end"/>
+            </w:r>
+          </w:hyperlink>
+        </w:p>
+        <w:p>
+          <w:pPr>
+            <w:pStyle w:val="TOC2"/>
+            <w:tabs>
+              <w:tab w:val="right" w:leader="dot" w:pos="9350"/>
+            </w:tabs>
+            <w:rPr>
+              <w:rFonts w:eastAsiaTheme="minorEastAsia"/>
+              <w:noProof/>
+            </w:rPr>
+          </w:pPr>
+          <w:hyperlink w:anchor="_Toc423025084" w:history="1">
+            <w:r>
+              <w:rPr>
+                <w:rStyle w:val="Hyperlink"/>
+                <w:noProof/>
+              </w:rPr>
+              <w:t>Software Explanation for Kionix KX122 Accelerometer Sensor to the Arduino Uno</w:t>
+            </w:r>
+            <w:r>
+              <w:rPr>
+                <w:noProof/>
+                <w:webHidden/>
+              </w:rPr>
+              <w:tab/>
+            </w:r>
+            <w:r>
+              <w:rPr>
+                <w:noProof/>
+                <w:webHidden/>
+              </w:rPr>
+              <w:fldChar w:fldCharType="begin"/>
+            </w:r>
+            <w:r>
+              <w:rPr>
+                <w:noProof/>
+                <w:webHidden/>
+              </w:rPr>
+              <w:instrText xml:space="preserve"> PAGEREF _Toc423025084 \h </w:instrText>
+            </w:r>
+            <w:r>
+              <w:rPr>
+                <w:noProof/>
+                <w:webHidden/>
+              </w:rPr>
+            </w:r>
+            <w:r>
+              <w:rPr>
+                <w:noProof/>
+                <w:webHidden/>
+              </w:rPr>
+              <w:fldChar w:fldCharType="separate"/>
+            </w:r>
+            <w:r>
+              <w:rPr>
+                <w:noProof/>
+                <w:webHidden/>
+              </w:rPr>
+              <w:t>18</w:t>
+            </w:r>
+            <w:r>
+              <w:rPr>
+                <w:noProof/>
+                <w:webHidden/>
+              </w:rPr>
+              <w:fldChar w:fldCharType="end"/>
+            </w:r>
+          </w:hyperlink>
+        </w:p>
+        <w:p>
+          <w:pPr>
+            <w:pStyle w:val="TOC2"/>
+            <w:tabs>
+              <w:tab w:val="right" w:leader="dot" w:pos="9350"/>
+            </w:tabs>
+            <w:rPr>
+              <w:rFonts w:eastAsiaTheme="minorEastAsia"/>
+              <w:noProof/>
+            </w:rPr>
+          </w:pPr>
+          <w:hyperlink w:anchor="_Toc423025085" w:history="1">
+            <w:r>
+              <w:rPr>
+                <w:rStyle w:val="Hyperlink"/>
+                <w:noProof/>
+              </w:rPr>
+              <w:t>Hardware Connection for Kionix KXG03 Gyroscopic Sensor for the Arduino Uno</w:t>
+            </w:r>
+            <w:r>
+              <w:rPr>
+                <w:noProof/>
+                <w:webHidden/>
+              </w:rPr>
+              <w:tab/>
+            </w:r>
+            <w:r>
+              <w:rPr>
+                <w:noProof/>
+                <w:webHidden/>
+              </w:rPr>
+              <w:fldChar w:fldCharType="begin"/>
+            </w:r>
+            <w:r>
+              <w:rPr>
+                <w:noProof/>
+                <w:webHidden/>
+              </w:rPr>
+              <w:instrText xml:space="preserve"> PAGEREF _Toc423025085 \h </w:instrText>
+            </w:r>
+            <w:r>
+              <w:rPr>
+                <w:noProof/>
+                <w:webHidden/>
+              </w:rPr>
+            </w:r>
+            <w:r>
+              <w:rPr>
+                <w:noProof/>
+                <w:webHidden/>
+              </w:rPr>
+              <w:fldChar w:fldCharType="separate"/>
+            </w:r>
+            <w:r>
+              <w:rPr>
+                <w:noProof/>
+                <w:webHidden/>
+              </w:rPr>
+              <w:t>19</w:t>
+            </w:r>
+            <w:r>
+              <w:rPr>
+                <w:noProof/>
+                <w:webHidden/>
+              </w:rPr>
+              <w:fldChar w:fldCharType="end"/>
+            </w:r>
+          </w:hyperlink>
+        </w:p>
+        <w:p>
+          <w:pPr>
+            <w:pStyle w:val="TOC2"/>
+            <w:tabs>
+              <w:tab w:val="right" w:leader="dot" w:pos="9350"/>
+            </w:tabs>
+            <w:rPr>
+              <w:rFonts w:eastAsiaTheme="minorEastAsia"/>
+              <w:noProof/>
+            </w:rPr>
+          </w:pPr>
+          <w:hyperlink w:anchor="_Toc423025086" w:history="1">
+            <w:r>
+              <w:rPr>
+                <w:rStyle w:val="Hyperlink"/>
+                <w:noProof/>
+              </w:rPr>
+              <w:t>Software Explanation for Kionix KXG03 Gyroscopic Sensor to the Arduino Uno</w:t>
+            </w:r>
+            <w:r>
+              <w:rPr>
+                <w:noProof/>
+                <w:webHidden/>
+              </w:rPr>
+              <w:tab/>
+            </w:r>
+            <w:r>
+              <w:rPr>
+                <w:noProof/>
+                <w:webHidden/>
+              </w:rPr>
+              <w:fldChar w:fldCharType="begin"/>
+            </w:r>
+            <w:r>
+              <w:rPr>
+                <w:noProof/>
+                <w:webHidden/>
+              </w:rPr>
+              <w:instrText xml:space="preserve"> PAGEREF _Toc423025086 \h </w:instrText>
+            </w:r>
+            <w:r>
+              <w:rPr>
+                <w:noProof/>
+                <w:webHidden/>
+              </w:rPr>
+            </w:r>
+            <w:r>
+              <w:rPr>
+                <w:noProof/>
+                <w:webHidden/>
+              </w:rPr>
+              <w:fldChar w:fldCharType="separate"/>
+            </w:r>
+            <w:r>
+              <w:rPr>
+                <w:noProof/>
+                <w:webHidden/>
+              </w:rPr>
+              <w:t>19</w:t>
             </w:r>
             <w:r>
               <w:rPr>
@@ -1240,24 +1930,13 @@
         </w:p>
       </w:sdtContent>
     </w:sdt>
-    <w:p>
-      <w:pPr>
-        <w:pStyle w:val="Heading1"/>
-      </w:pPr>
-    </w:p>
     <w:p/>
     <w:p/>
-    <w:p/>
-    <w:p/>
-    <w:p/>
-    <w:p/>
-    <w:p/>
-    <w:p/>
     <w:p>
       <w:pPr>
         <w:pStyle w:val="Heading1"/>
       </w:pPr>
-      <w:bookmarkStart w:id="0" w:name="_Toc422155682"/>
+      <w:bookmarkStart w:id="0" w:name="_Toc423025063"/>
       <w:r>
         <w:lastRenderedPageBreak/>
         <w:t>Copyright and License</w:t>
@@ -1325,7 +2004,7 @@
       <w:pPr>
         <w:pStyle w:val="Heading1"/>
       </w:pPr>
-      <w:bookmarkStart w:id="1" w:name="_Toc422155683"/>
+      <w:bookmarkStart w:id="1" w:name="_Toc423025064"/>
       <w:r>
         <w:t>Revision History</w:t>
       </w:r>
@@ -1474,6 +2153,9 @@
                 <w:tab w:val="left" w:pos="3135"/>
               </w:tabs>
             </w:pPr>
+            <w:r>
+              <w:t>25 June 2015</w:t>
+            </w:r>
           </w:p>
         </w:tc>
         <w:tc>
@@ -1486,6 +2168,9 @@
                 <w:tab w:val="left" w:pos="3135"/>
               </w:tabs>
             </w:pPr>
+            <w:r>
+              <w:t>Added Additional Sensor Information</w:t>
+            </w:r>
           </w:p>
         </w:tc>
         <w:tc>
@@ -1498,6 +2183,11 @@
                 <w:tab w:val="left" w:pos="3135"/>
               </w:tabs>
             </w:pPr>
+            <w:r>
+              <w:t>A</w:t>
+            </w:r>
+            <w:bookmarkStart w:id="2" w:name="_GoBack"/>
+            <w:bookmarkEnd w:id="2"/>
           </w:p>
         </w:tc>
       </w:tr>
@@ -1600,12 +2290,12 @@
       <w:pPr>
         <w:pStyle w:val="Heading1"/>
       </w:pPr>
-      <w:bookmarkStart w:id="2" w:name="_Toc422155684"/>
+      <w:bookmarkStart w:id="3" w:name="_Toc423025065"/>
       <w:r>
         <w:lastRenderedPageBreak/>
         <w:t>Introduction</w:t>
       </w:r>
-      <w:bookmarkEnd w:id="2"/>
+      <w:bookmarkEnd w:id="3"/>
     </w:p>
     <w:p>
       <w:r>
@@ -1788,11 +2478,11 @@
       <w:pPr>
         <w:pStyle w:val="Heading1"/>
       </w:pPr>
-      <w:bookmarkStart w:id="3" w:name="_Toc422155685"/>
+      <w:bookmarkStart w:id="4" w:name="_Toc423025066"/>
       <w:r>
         <w:t>Getting Started</w:t>
       </w:r>
-      <w:bookmarkEnd w:id="3"/>
+      <w:bookmarkEnd w:id="4"/>
     </w:p>
     <w:p>
       <w:pPr>
@@ -1913,7 +2603,7 @@
       <w:pPr>
         <w:pStyle w:val="Heading1"/>
       </w:pPr>
-      <w:bookmarkStart w:id="4" w:name="_Toc422155686"/>
+      <w:bookmarkStart w:id="5" w:name="_Toc423025067"/>
       <w:r>
         <w:lastRenderedPageBreak/>
         <w:t xml:space="preserve">Connecting ROHM </w:t>
@@ -1924,7 +2614,7 @@
       <w:r>
         <w:t xml:space="preserve"> to the Arduino UNO</w:t>
       </w:r>
-      <w:bookmarkEnd w:id="4"/>
+      <w:bookmarkEnd w:id="5"/>
     </w:p>
     <w:p>
       <w:pPr>
@@ -1933,11 +2623,11 @@
           <w:tab w:val="center" w:pos="4680"/>
         </w:tabs>
       </w:pPr>
-      <w:bookmarkStart w:id="5" w:name="_Toc422155687"/>
+      <w:bookmarkStart w:id="6" w:name="_Toc423025068"/>
       <w:r>
         <w:t>Required HW Rework</w:t>
       </w:r>
-      <w:bookmarkEnd w:id="5"/>
+      <w:bookmarkEnd w:id="6"/>
       <w:r>
         <w:tab/>
       </w:r>
@@ -2145,7 +2835,7 @@
       <w:pPr>
         <w:pStyle w:val="Heading2"/>
       </w:pPr>
-      <w:bookmarkStart w:id="6" w:name="_Toc422155688"/>
+      <w:bookmarkStart w:id="7" w:name="_Toc423025069"/>
       <w:r>
         <w:lastRenderedPageBreak/>
         <w:t xml:space="preserve">Hardware Connection for ROHM </w:t>
@@ -2159,7 +2849,7 @@
       <w:r>
         <w:t>to the Arduino Uno</w:t>
       </w:r>
-      <w:bookmarkEnd w:id="6"/>
+      <w:bookmarkEnd w:id="7"/>
     </w:p>
     <w:p>
       <w:pPr>
@@ -2307,7 +2997,7 @@
       <w:pPr>
         <w:pStyle w:val="Heading2"/>
       </w:pPr>
-      <w:bookmarkStart w:id="7" w:name="_Toc422155689"/>
+      <w:bookmarkStart w:id="8" w:name="_Toc423025070"/>
       <w:r>
         <w:t xml:space="preserve">Software </w:t>
       </w:r>
@@ -2323,7 +3013,7 @@
       <w:r>
         <w:t>Temp Sensor to the Arduino Uno</w:t>
       </w:r>
-      <w:bookmarkEnd w:id="7"/>
+      <w:bookmarkEnd w:id="8"/>
     </w:p>
     <w:p>
       <w:pPr>
@@ -2547,7 +3237,7 @@
       <w:pPr>
         <w:pStyle w:val="Heading2"/>
       </w:pPr>
-      <w:bookmarkStart w:id="8" w:name="_Toc422155690"/>
+      <w:bookmarkStart w:id="9" w:name="_Toc423025071"/>
       <w:r>
         <w:t>Hardware Connection for LAPIS ML8511</w:t>
       </w:r>
@@ -2560,7 +3250,7 @@
       <w:r>
         <w:t>to the Arduino Uno</w:t>
       </w:r>
-      <w:bookmarkEnd w:id="8"/>
+      <w:bookmarkEnd w:id="9"/>
     </w:p>
     <w:p>
       <w:pPr>
@@ -2684,7 +3374,7 @@
       <w:pPr>
         <w:pStyle w:val="Heading2"/>
       </w:pPr>
-      <w:bookmarkStart w:id="9" w:name="_Toc422155691"/>
+      <w:bookmarkStart w:id="10" w:name="_Toc423025072"/>
       <w:r>
         <w:t>Software Explanation for LAPIS ML8511 UV Sensor</w:t>
       </w:r>
@@ -2694,7 +3384,7 @@
       <w:r>
         <w:t>to the Arduino Uno</w:t>
       </w:r>
-      <w:bookmarkEnd w:id="9"/>
+      <w:bookmarkEnd w:id="10"/>
     </w:p>
     <w:p>
       <w:pPr>
@@ -2933,11 +3623,17 @@
       <w:pPr>
         <w:pStyle w:val="Heading2"/>
       </w:pPr>
-      <w:bookmarkStart w:id="10" w:name="_Toc422155692"/>
-      <w:r>
-        <w:t>Hardware Connection for ROHM BU52011 Hall Sensor to the Arduino Uno</w:t>
-      </w:r>
-      <w:bookmarkEnd w:id="10"/>
+      <w:bookmarkStart w:id="11" w:name="_Toc423025073"/>
+      <w:r>
+        <w:t>Hardware Connection for ROHM BU5201</w:t>
+      </w:r>
+      <w:r>
+        <w:t>4</w:t>
+      </w:r>
+      <w:r>
+        <w:t xml:space="preserve"> Hall Sensor to the Arduino Uno</w:t>
+      </w:r>
+      <w:bookmarkEnd w:id="11"/>
     </w:p>
     <w:p>
       <w:pPr>
@@ -3076,10 +3772,7 @@
         </w:numPr>
       </w:pPr>
       <w:r>
-        <w:t xml:space="preserve">GPIO0 – pin </w:t>
-      </w:r>
-      <w:r>
-        <w:t>3</w:t>
+        <w:t>GPIO0: Indicates South Pole Detection</w:t>
       </w:r>
     </w:p>
     <w:p>
@@ -3091,21 +3784,27 @@
         </w:numPr>
       </w:pPr>
       <w:r>
-        <w:t xml:space="preserve">GPIO1 – pin </w:t>
+        <w:t>GPIO1</w:t>
+      </w:r>
+      <w:r>
+        <w:t>: Indicates North Pole Detection</w:t>
+      </w:r>
+    </w:p>
+    <w:p>
+      <w:pPr>
+        <w:pStyle w:val="Heading2"/>
+      </w:pPr>
+      <w:bookmarkStart w:id="12" w:name="_Toc423025074"/>
+      <w:r>
+        <w:t>Software Explanation for ROHM BU5201</w:t>
       </w:r>
       <w:r>
         <w:t>4</w:t>
       </w:r>
-    </w:p>
-    <w:p>
-      <w:pPr>
-        <w:pStyle w:val="Heading2"/>
-      </w:pPr>
-      <w:bookmarkStart w:id="11" w:name="_Toc422155693"/>
-      <w:r>
-        <w:t>Software Explanation for ROHM BU52011 Hall Sensor to the Arduino Uno</w:t>
-      </w:r>
-      <w:bookmarkEnd w:id="11"/>
+      <w:r>
+        <w:t xml:space="preserve"> Hall Sensor to the Arduino Uno</w:t>
+      </w:r>
+      <w:bookmarkEnd w:id="12"/>
     </w:p>
     <w:p>
       <w:pPr>
@@ -3251,7 +3950,7 @@
       <w:pPr>
         <w:pStyle w:val="Heading2"/>
       </w:pPr>
-      <w:bookmarkStart w:id="12" w:name="_Toc422155694"/>
+      <w:bookmarkStart w:id="13" w:name="_Toc423025075"/>
       <w:r>
         <w:t xml:space="preserve">Hardware Connection for Kionix </w:t>
       </w:r>
@@ -3267,7 +3966,7 @@
       <w:r>
         <w:t xml:space="preserve"> Accel+Mag Sensor to the Arduino Uno</w:t>
       </w:r>
-      <w:bookmarkEnd w:id="12"/>
+      <w:bookmarkEnd w:id="13"/>
     </w:p>
     <w:p>
       <w:pPr>
@@ -3421,8 +4120,7 @@
       <w:pPr>
         <w:pStyle w:val="Heading2"/>
       </w:pPr>
-      <w:bookmarkStart w:id="13" w:name="_Toc422155695"/>
-      <w:commentRangeStart w:id="14"/>
+      <w:bookmarkStart w:id="14" w:name="_Toc423025076"/>
       <w:r>
         <w:t>Software Explanation for Kionix KMX6</w:t>
       </w:r>
@@ -3432,18 +4130,7 @@
       <w:r>
         <w:t xml:space="preserve"> Accel+Mag Sensor to the Arduino Uno</w:t>
       </w:r>
-      <w:bookmarkEnd w:id="13"/>
-      <w:commentRangeEnd w:id="14"/>
-      <w:r>
-        <w:rPr>
-          <w:rStyle w:val="CommentReference"/>
-          <w:rFonts w:asciiTheme="minorHAnsi" w:eastAsiaTheme="minorHAnsi" w:hAnsiTheme="minorHAnsi" w:cstheme="minorBidi"/>
-          <w:b w:val="0"/>
-          <w:bCs w:val="0"/>
-          <w:color w:val="auto"/>
-        </w:rPr>
-        <w:commentReference w:id="14"/>
-      </w:r>
+      <w:bookmarkEnd w:id="14"/>
     </w:p>
     <w:p>
       <w:pPr>
@@ -3527,7 +4214,7 @@
         <w:lastRenderedPageBreak/>
         <w:t>Note: this sensor uses the “SoftI2CMaster” library to read and write send the I2C commands (</w:t>
       </w:r>
-      <w:hyperlink r:id="rId22" w:history="1">
+      <w:hyperlink r:id="rId20" w:history="1">
         <w:r>
           <w:rPr>
             <w:rStyle w:val="Hyperlink"/>
@@ -3536,7 +4223,10 @@
         </w:r>
       </w:hyperlink>
       <w:r>
-        <w:t>).  This was required because the “wire” library does not support the “repeated start” condition which is required for I2C reads from the KMX061</w:t>
+        <w:t>).  This was required because the “wire” library does not support the “repeated start” condition which is required for I2C reads from the KMX</w:t>
+      </w:r>
+      <w:r>
+        <w:t>62</w:t>
       </w:r>
     </w:p>
     <w:p>
@@ -3559,7 +4249,7 @@
           <w:numId w:val="19"/>
         </w:numPr>
       </w:pPr>
-      <w:hyperlink r:id="rId23" w:history="1">
+      <w:hyperlink r:id="rId21" w:history="1">
         <w:r>
           <w:rPr>
             <w:rStyle w:val="Hyperlink"/>
@@ -3576,7 +4266,7 @@
           <w:numId w:val="19"/>
         </w:numPr>
       </w:pPr>
-      <w:hyperlink r:id="rId24" w:history="1">
+      <w:hyperlink r:id="rId22" w:history="1">
         <w:r>
           <w:rPr>
             <w:rStyle w:val="Hyperlink"/>
@@ -3612,118 +4302,49 @@
         </w:numPr>
       </w:pPr>
       <w:r>
-        <w:t>1. Standby Register (0x29), write 0x03 (Turn Off)</w:t>
-      </w:r>
-    </w:p>
-    <w:p>
-      <w:pPr>
-        <w:pStyle w:val="ListParagraph"/>
-        <w:numPr>
-          <w:ilvl w:val="3"/>
-          <w:numId w:val="19"/>
-        </w:numPr>
-      </w:pPr>
-      <w:r>
-        <w:t>2. Self Test Register (0x60), write 0x00</w:t>
-      </w:r>
-    </w:p>
-    <w:p>
-      <w:pPr>
-        <w:pStyle w:val="ListParagraph"/>
-        <w:numPr>
-          <w:ilvl w:val="3"/>
-          <w:numId w:val="19"/>
-        </w:numPr>
-      </w:pPr>
-      <w:r>
-        <w:t>3. Control Register 1 (0x2A), write 0x13</w:t>
-      </w:r>
-    </w:p>
-    <w:p>
-      <w:pPr>
-        <w:pStyle w:val="ListParagraph"/>
-        <w:numPr>
-          <w:ilvl w:val="3"/>
-          <w:numId w:val="19"/>
-        </w:numPr>
-      </w:pPr>
-      <w:r>
-        <w:t>4</w:t>
-      </w:r>
-      <w:r>
-        <w:t>. Control Register 2 (0x2B), write 0x00</w:t>
-      </w:r>
-    </w:p>
-    <w:p>
-      <w:pPr>
-        <w:pStyle w:val="ListParagraph"/>
-        <w:numPr>
-          <w:ilvl w:val="3"/>
-          <w:numId w:val="19"/>
-        </w:numPr>
-      </w:pPr>
-      <w:r>
-        <w:t>5. ODCNTL Register (0x2C), write 0x00</w:t>
-      </w:r>
-    </w:p>
-    <w:p>
-      <w:pPr>
-        <w:pStyle w:val="ListParagraph"/>
-        <w:numPr>
-          <w:ilvl w:val="3"/>
-          <w:numId w:val="19"/>
-        </w:numPr>
-      </w:pPr>
-      <w:r>
-        <w:t>6. Temp EN Register (0x4C), write 0x01</w:t>
-      </w:r>
-    </w:p>
-    <w:p>
-      <w:pPr>
-        <w:pStyle w:val="ListParagraph"/>
-        <w:numPr>
-          <w:ilvl w:val="3"/>
-          <w:numId w:val="19"/>
-        </w:numPr>
-      </w:pPr>
-      <w:r>
-        <w:t>7. Buffer CTRL Register 1 (0x78), write 0x00</w:t>
-      </w:r>
-    </w:p>
-    <w:p>
-      <w:pPr>
-        <w:pStyle w:val="ListParagraph"/>
-        <w:numPr>
-          <w:ilvl w:val="3"/>
-          <w:numId w:val="19"/>
-        </w:numPr>
-      </w:pPr>
-      <w:r>
-        <w:t>8. Buffer CTRL Register 2 (0x79), write 0x00</w:t>
-      </w:r>
-    </w:p>
-    <w:p>
-      <w:pPr>
-        <w:pStyle w:val="ListParagraph"/>
-        <w:numPr>
-          <w:ilvl w:val="3"/>
-          <w:numId w:val="19"/>
-        </w:numPr>
-      </w:pPr>
-      <w:r>
-        <w:t>9. Standby Register (0x29), write 0x0u</w:t>
-      </w:r>
-    </w:p>
-    <w:p>
-      <w:pPr>
-        <w:pStyle w:val="ListParagraph"/>
-        <w:numPr>
-          <w:ilvl w:val="3"/>
-          <w:numId w:val="19"/>
-        </w:numPr>
-      </w:pPr>
-      <w:r>
-        <w:t>Note: Please see the KMX061 Datasheet for additional information on these registers</w:t>
+        <w:t xml:space="preserve">1. </w:t>
+      </w:r>
+      <w:r>
+        <w:t>CNTL2</w:t>
+      </w:r>
+      <w:r>
+        <w:t xml:space="preserve"> Register (0x</w:t>
+      </w:r>
+      <w:r>
+        <w:t>3A</w:t>
+      </w:r>
+      <w:r>
+        <w:t>), write 0x</w:t>
+      </w:r>
+      <w:r>
+        <w:t>5F</w:t>
+      </w:r>
+      <w:r>
+        <w:t xml:space="preserve"> (</w:t>
+      </w:r>
+      <w:r>
+        <w:t>4g Sensor Resolution, Max RES, Enable Temp/Mag/Accel</w:t>
+      </w:r>
+      <w:r>
+        <w:t>)</w:t>
+      </w:r>
+    </w:p>
+    <w:p>
+      <w:pPr>
+        <w:pStyle w:val="ListParagraph"/>
+        <w:numPr>
+          <w:ilvl w:val="4"/>
+          <w:numId w:val="19"/>
+        </w:numPr>
+      </w:pPr>
+      <w:r>
+        <w:t>Note: Please see the KMX6</w:t>
+      </w:r>
+      <w:r>
+        <w:t>2</w:t>
+      </w:r>
+      <w:r>
+        <w:t xml:space="preserve"> Datasheet for additional information on these registers</w:t>
       </w:r>
     </w:p>
     <w:p>
@@ -3873,7 +4494,16 @@
         </w:numPr>
       </w:pPr>
       <w:r>
-        <w:t>Axis_ValueInG = MEMS_Accel_axis / 1024</w:t>
+        <w:t xml:space="preserve">Axis_ValueInG = MEMS_Accel_axis / </w:t>
+      </w:r>
+      <w:r>
+        <w:t>2</w:t>
+      </w:r>
+      <w:r>
+        <w:t>0</w:t>
+      </w:r>
+      <w:r>
+        <w:t>48</w:t>
       </w:r>
     </w:p>
     <w:p>
@@ -3885,7 +4515,13 @@
         </w:numPr>
       </w:pPr>
       <w:r>
-        <w:t>Read back the Mag Sensor output by reading 6 Bytes starting from address 0x12. [0][1]...[5]</w:t>
+        <w:t>Read back the Mag Sensor output by reading 6 Bytes starting from address 0x1</w:t>
+      </w:r>
+      <w:r>
+        <w:t>0</w:t>
+      </w:r>
+      <w:r>
+        <w:t>. [0][1]...[5]</w:t>
       </w:r>
     </w:p>
     <w:p>
@@ -3909,7 +4545,6 @@
         </w:numPr>
       </w:pPr>
       <w:r>
-        <w:lastRenderedPageBreak/>
         <w:t>Xout = ([1]&lt;&lt;6) | ([0]&gt;&gt;2)</w:t>
       </w:r>
     </w:p>
@@ -3988,6 +4623,7 @@
         </w:numPr>
       </w:pPr>
       <w:r>
+        <w:lastRenderedPageBreak/>
         <w:t>Zout = (float)(([5]&lt;&lt;8) | ([4]]))/4</w:t>
       </w:r>
     </w:p>
@@ -4036,10 +4672,3013 @@
         <w:t>Format Serial Output and Return Information</w:t>
       </w:r>
     </w:p>
+    <w:p>
+      <w:pPr>
+        <w:pStyle w:val="Heading2"/>
+      </w:pPr>
+      <w:bookmarkStart w:id="15" w:name="_Toc423025077"/>
+      <w:r>
+        <w:t>Hardware Connection for ROHM BM1383GLV Barometric Pressure Sensor to the Arduino Uno</w:t>
+      </w:r>
+      <w:bookmarkEnd w:id="15"/>
+    </w:p>
+    <w:p>
+      <w:pPr>
+        <w:pStyle w:val="ListParagraph"/>
+        <w:numPr>
+          <w:ilvl w:val="0"/>
+          <w:numId w:val="17"/>
+        </w:numPr>
+      </w:pPr>
+      <w:r>
+        <w:t>ROHM BM1383GLV Barometric Pressure Sensor</w:t>
+      </w:r>
+    </w:p>
+    <w:p>
+      <w:pPr>
+        <w:pStyle w:val="ListParagraph"/>
+        <w:numPr>
+          <w:ilvl w:val="1"/>
+          <w:numId w:val="17"/>
+        </w:numPr>
+      </w:pPr>
+      <w:r>
+        <w:rPr>
+          <w:noProof/>
+        </w:rPr>
+        <w:drawing>
+          <wp:inline distT="0" distB="0" distL="0" distR="0" wp14:anchorId="0DB9B990" wp14:editId="25C9D6DD">
+            <wp:extent cx="2785730" cy="2764837"/>
+            <wp:effectExtent l="0" t="0" r="0" b="0"/>
+            <wp:docPr id="5" name="Picture 5"/>
+            <wp:cNvGraphicFramePr>
+              <a:graphicFrameLocks xmlns:a="http://schemas.openxmlformats.org/drawingml/2006/main" noChangeAspect="1"/>
+            </wp:cNvGraphicFramePr>
+            <a:graphic xmlns:a="http://schemas.openxmlformats.org/drawingml/2006/main">
+              <a:graphicData uri="http://schemas.openxmlformats.org/drawingml/2006/picture">
+                <pic:pic xmlns:pic="http://schemas.openxmlformats.org/drawingml/2006/picture">
+                  <pic:nvPicPr>
+                    <pic:cNvPr id="1" name=""/>
+                    <pic:cNvPicPr/>
+                  </pic:nvPicPr>
+                  <pic:blipFill>
+                    <a:blip r:embed="rId23"/>
+                    <a:stretch>
+                      <a:fillRect/>
+                    </a:stretch>
+                  </pic:blipFill>
+                  <pic:spPr>
+                    <a:xfrm>
+                      <a:off x="0" y="0"/>
+                      <a:ext cx="2794428" cy="2773470"/>
+                    </a:xfrm>
+                    <a:prstGeom prst="rect">
+                      <a:avLst/>
+                    </a:prstGeom>
+                  </pic:spPr>
+                </pic:pic>
+              </a:graphicData>
+            </a:graphic>
+          </wp:inline>
+        </w:drawing>
+      </w:r>
+    </w:p>
+    <w:p>
+      <w:pPr>
+        <w:pStyle w:val="ListParagraph"/>
+        <w:numPr>
+          <w:ilvl w:val="0"/>
+          <w:numId w:val="17"/>
+        </w:numPr>
+      </w:pPr>
+      <w:r>
+        <w:t>As seen in the schematic above, this device connects 6 pins.</w:t>
+      </w:r>
+    </w:p>
+    <w:p>
+      <w:pPr>
+        <w:pStyle w:val="ListParagraph"/>
+        <w:numPr>
+          <w:ilvl w:val="1"/>
+          <w:numId w:val="17"/>
+        </w:numPr>
+      </w:pPr>
+      <w:r>
+        <w:t>VDD – Connect to Arduino 3.3V output pin on power connector</w:t>
+      </w:r>
+    </w:p>
+    <w:p>
+      <w:pPr>
+        <w:pStyle w:val="ListParagraph"/>
+        <w:numPr>
+          <w:ilvl w:val="1"/>
+          <w:numId w:val="17"/>
+        </w:numPr>
+      </w:pPr>
+      <w:r>
+        <w:t>GND – Connect to Arduino GND pin on the power connector</w:t>
+      </w:r>
+    </w:p>
+    <w:p>
+      <w:pPr>
+        <w:pStyle w:val="ListParagraph"/>
+        <w:numPr>
+          <w:ilvl w:val="1"/>
+          <w:numId w:val="17"/>
+        </w:numPr>
+      </w:pPr>
+      <w:r>
+        <w:t>SDA/SCL – I2C Connection, connected to A4 and A5</w:t>
+      </w:r>
+    </w:p>
+    <w:p>
+      <w:pPr>
+        <w:pStyle w:val="ListParagraph"/>
+        <w:numPr>
+          <w:ilvl w:val="1"/>
+          <w:numId w:val="17"/>
+        </w:numPr>
+      </w:pPr>
+      <w:r>
+        <w:t>INT_</w:t>
+      </w:r>
+      <w:r>
+        <w:t>BM1383</w:t>
+      </w:r>
+      <w:r>
+        <w:t xml:space="preserve"> - This pin is used monitor</w:t>
+      </w:r>
+      <w:r>
+        <w:t xml:space="preserve"> the interrupt pins on the BM1383</w:t>
+      </w:r>
+      <w:r>
+        <w:t>.  This pin is not used in the example application.</w:t>
+      </w:r>
+    </w:p>
+    <w:p>
+      <w:pPr>
+        <w:pStyle w:val="Heading2"/>
+      </w:pPr>
+      <w:bookmarkStart w:id="16" w:name="_Toc423025078"/>
+      <w:r>
+        <w:t xml:space="preserve">Software Explanation for </w:t>
+      </w:r>
+      <w:r>
+        <w:t xml:space="preserve">ROHM BM1383GLV Barometric Pressure </w:t>
+      </w:r>
+      <w:r>
+        <w:t>Sensor to the Arduino Uno</w:t>
+      </w:r>
+      <w:bookmarkEnd w:id="16"/>
+    </w:p>
+    <w:p>
+      <w:pPr>
+        <w:pStyle w:val="ListParagraph"/>
+        <w:numPr>
+          <w:ilvl w:val="0"/>
+          <w:numId w:val="19"/>
+        </w:numPr>
+      </w:pPr>
+      <w:r>
+        <w:t>Code Segments pertaining to this sensor can be found by defining and seeing code within the “</w:t>
+      </w:r>
+      <w:r>
+        <w:rPr>
+          <w:b/>
+          <w:i/>
+        </w:rPr>
+        <w:t>Pressure</w:t>
+      </w:r>
+      <w:r>
+        <w:t>” #ifDef statements</w:t>
+      </w:r>
+    </w:p>
+    <w:p>
+      <w:pPr>
+        <w:pStyle w:val="ListParagraph"/>
+        <w:numPr>
+          <w:ilvl w:val="0"/>
+          <w:numId w:val="19"/>
+        </w:numPr>
+      </w:pPr>
+      <w:r>
+        <w:t xml:space="preserve"> Pseudo-Code Explanation</w:t>
+      </w:r>
+    </w:p>
+    <w:p>
+      <w:pPr>
+        <w:pStyle w:val="ListParagraph"/>
+        <w:numPr>
+          <w:ilvl w:val="1"/>
+          <w:numId w:val="19"/>
+        </w:numPr>
+      </w:pPr>
+      <w:r>
+        <w:t>Define Relevant Variables</w:t>
+      </w:r>
+    </w:p>
+    <w:p>
+      <w:pPr>
+        <w:pStyle w:val="ListParagraph"/>
+        <w:numPr>
+          <w:ilvl w:val="1"/>
+          <w:numId w:val="19"/>
+        </w:numPr>
+      </w:pPr>
+      <w:r>
+        <w:t>Begin setup()</w:t>
+      </w:r>
+    </w:p>
+    <w:p>
+      <w:pPr>
+        <w:pStyle w:val="ListParagraph"/>
+        <w:numPr>
+          <w:ilvl w:val="2"/>
+          <w:numId w:val="19"/>
+        </w:numPr>
+      </w:pPr>
+      <w:r>
+        <w:t>Initialize the I2C output</w:t>
+      </w:r>
+    </w:p>
+    <w:p>
+      <w:pPr>
+        <w:pStyle w:val="ListParagraph"/>
+        <w:numPr>
+          <w:ilvl w:val="3"/>
+          <w:numId w:val="19"/>
+        </w:numPr>
+      </w:pPr>
+      <w:r>
+        <w:t>Note: this sensor uses the “SoftI2CMaster” library to read and write send the I2C commands (</w:t>
+      </w:r>
+      <w:hyperlink r:id="rId24" w:history="1">
+        <w:r>
+          <w:rPr>
+            <w:rStyle w:val="Hyperlink"/>
+          </w:rPr>
+          <w:t>http://arduino.cc/en/reference/wire</w:t>
+        </w:r>
+      </w:hyperlink>
+      <w:r>
+        <w:t xml:space="preserve">).  This </w:t>
+      </w:r>
+      <w:r>
+        <w:lastRenderedPageBreak/>
+        <w:t xml:space="preserve">was required because the “wire” library does not support the “repeated start” condition which is required for I2C reads from the </w:t>
+      </w:r>
+      <w:r>
+        <w:t>BM1382 pressure sensor</w:t>
+      </w:r>
+    </w:p>
+    <w:p>
+      <w:pPr>
+        <w:pStyle w:val="ListParagraph"/>
+        <w:numPr>
+          <w:ilvl w:val="3"/>
+          <w:numId w:val="19"/>
+        </w:numPr>
+      </w:pPr>
+      <w:r>
+        <w:t>This Library is not built into the Arduino IDE.  Resources for this can be found at the following address:</w:t>
+      </w:r>
+    </w:p>
+    <w:p>
+      <w:pPr>
+        <w:pStyle w:val="ListParagraph"/>
+        <w:numPr>
+          <w:ilvl w:val="4"/>
+          <w:numId w:val="19"/>
+        </w:numPr>
+      </w:pPr>
+      <w:hyperlink r:id="rId25" w:history="1">
+        <w:r>
+          <w:rPr>
+            <w:rStyle w:val="Hyperlink"/>
+          </w:rPr>
+          <w:t>http://playground.arduino.cc/Main/SoftwareI2CLibrary</w:t>
+        </w:r>
+      </w:hyperlink>
+    </w:p>
+    <w:p>
+      <w:pPr>
+        <w:pStyle w:val="ListParagraph"/>
+        <w:numPr>
+          <w:ilvl w:val="4"/>
+          <w:numId w:val="19"/>
+        </w:numPr>
+      </w:pPr>
+      <w:hyperlink r:id="rId26" w:history="1">
+        <w:r>
+          <w:rPr>
+            <w:rStyle w:val="Hyperlink"/>
+          </w:rPr>
+          <w:t>https://github.com/felias-fogg/SoftI2CMaster</w:t>
+        </w:r>
+      </w:hyperlink>
+      <w:r>
+        <w:t xml:space="preserve"> </w:t>
+      </w:r>
+    </w:p>
+    <w:p>
+      <w:pPr>
+        <w:pStyle w:val="ListParagraph"/>
+        <w:numPr>
+          <w:ilvl w:val="2"/>
+          <w:numId w:val="19"/>
+        </w:numPr>
+      </w:pPr>
+      <w:r>
+        <w:t xml:space="preserve">Configure the </w:t>
+      </w:r>
+      <w:r>
+        <w:t xml:space="preserve">Pressure </w:t>
+      </w:r>
+      <w:r>
+        <w:t>Sensor once b</w:t>
+      </w:r>
+      <w:r>
+        <w:t>y performing the following writes:</w:t>
+      </w:r>
+    </w:p>
+    <w:p>
+      <w:pPr>
+        <w:pStyle w:val="ListParagraph"/>
+        <w:numPr>
+          <w:ilvl w:val="3"/>
+          <w:numId w:val="19"/>
+        </w:numPr>
+      </w:pPr>
+      <w:r>
+        <w:t xml:space="preserve">1. </w:t>
+      </w:r>
+      <w:r>
+        <w:t>PWR_DOWN</w:t>
+      </w:r>
+      <w:r>
+        <w:t xml:space="preserve"> Register (0x</w:t>
+      </w:r>
+      <w:r>
+        <w:t>12</w:t>
+      </w:r>
+      <w:r>
+        <w:t xml:space="preserve">), write </w:t>
+      </w:r>
+      <w:r>
+        <w:t>(0x01)</w:t>
+      </w:r>
+    </w:p>
+    <w:p>
+      <w:pPr>
+        <w:pStyle w:val="ListParagraph"/>
+        <w:numPr>
+          <w:ilvl w:val="3"/>
+          <w:numId w:val="19"/>
+        </w:numPr>
+      </w:pPr>
+      <w:r>
+        <w:t>2. SLEEP Register (0x13), write (0x01)</w:t>
+      </w:r>
+    </w:p>
+    <w:p>
+      <w:pPr>
+        <w:pStyle w:val="ListParagraph"/>
+        <w:numPr>
+          <w:ilvl w:val="3"/>
+          <w:numId w:val="19"/>
+        </w:numPr>
+      </w:pPr>
+      <w:r>
+        <w:t>3. Mode Control Register (0x14), write (0xC4)</w:t>
+      </w:r>
+    </w:p>
+    <w:p>
+      <w:pPr>
+        <w:pStyle w:val="ListParagraph"/>
+        <w:numPr>
+          <w:ilvl w:val="3"/>
+          <w:numId w:val="19"/>
+        </w:numPr>
+      </w:pPr>
+      <w:r>
+        <w:t xml:space="preserve">Note: Please see the </w:t>
+      </w:r>
+      <w:r>
+        <w:t>BM1383</w:t>
+      </w:r>
+      <w:r>
+        <w:t xml:space="preserve"> </w:t>
+      </w:r>
+      <w:r>
+        <w:t>d</w:t>
+      </w:r>
+      <w:r>
+        <w:t>atasheet for additional information on these registers</w:t>
+      </w:r>
+    </w:p>
+    <w:p>
+      <w:pPr>
+        <w:pStyle w:val="ListParagraph"/>
+        <w:numPr>
+          <w:ilvl w:val="1"/>
+          <w:numId w:val="19"/>
+        </w:numPr>
+      </w:pPr>
+      <w:r>
+        <w:t>Begin loop()</w:t>
+      </w:r>
+    </w:p>
+    <w:p>
+      <w:pPr>
+        <w:pStyle w:val="ListParagraph"/>
+        <w:numPr>
+          <w:ilvl w:val="2"/>
+          <w:numId w:val="19"/>
+        </w:numPr>
+      </w:pPr>
+      <w:r>
+        <w:t xml:space="preserve">Read back the </w:t>
+      </w:r>
+      <w:r>
+        <w:t>pressure and temperature</w:t>
+      </w:r>
+      <w:r>
+        <w:t xml:space="preserve"> output by reading </w:t>
+      </w:r>
+      <w:r>
+        <w:t>5</w:t>
+      </w:r>
+      <w:r>
+        <w:t xml:space="preserve"> Bytes starting from address 0x</w:t>
+      </w:r>
+      <w:r>
+        <w:t>1</w:t>
+      </w:r>
+      <w:r>
+        <w:t>A. [0][1]...[</w:t>
+      </w:r>
+      <w:r>
+        <w:t>4</w:t>
+      </w:r>
+      <w:r>
+        <w:t>]</w:t>
+      </w:r>
+    </w:p>
+    <w:p>
+      <w:pPr>
+        <w:pStyle w:val="ListParagraph"/>
+        <w:numPr>
+          <w:ilvl w:val="2"/>
+          <w:numId w:val="19"/>
+        </w:numPr>
+      </w:pPr>
+      <w:r>
+        <w:t xml:space="preserve">Format </w:t>
+      </w:r>
+      <w:r>
+        <w:t xml:space="preserve">raw temperature and pressure </w:t>
+      </w:r>
+    </w:p>
+    <w:p>
+      <w:pPr>
+        <w:pStyle w:val="ListParagraph"/>
+        <w:numPr>
+          <w:ilvl w:val="3"/>
+          <w:numId w:val="19"/>
+        </w:numPr>
+      </w:pPr>
+      <w:r>
+        <w:t>Raw ADC Temp = ([0]&lt;&lt;8) | ([1])</w:t>
+      </w:r>
+    </w:p>
+    <w:p>
+      <w:pPr>
+        <w:pStyle w:val="ListParagraph"/>
+        <w:numPr>
+          <w:ilvl w:val="3"/>
+          <w:numId w:val="19"/>
+        </w:numPr>
+      </w:pPr>
+      <w:r>
+        <w:t>Raw ADC Pressure (Integer Portion) = ([2]&lt;&lt;3) | ([3]&gt;&gt;5)</w:t>
+      </w:r>
+    </w:p>
+    <w:p>
+      <w:pPr>
+        <w:pStyle w:val="ListParagraph"/>
+        <w:numPr>
+          <w:ilvl w:val="3"/>
+          <w:numId w:val="19"/>
+        </w:numPr>
+      </w:pPr>
+      <w:r>
+        <w:t xml:space="preserve">Raw ADC Pressure (Decimal Portion) = </w:t>
+      </w:r>
+      <w:r>
+        <w:t>((</w:t>
+      </w:r>
+      <w:r>
+        <w:t>[3]</w:t>
+      </w:r>
+      <w:r>
+        <w:t xml:space="preserve"> &amp; 0x1f) &lt;&lt; 6 | ((</w:t>
+      </w:r>
+      <w:r>
+        <w:t>[4]</w:t>
+      </w:r>
+      <w:r>
+        <w:t xml:space="preserve"> &gt;&gt; 2)));</w:t>
+      </w:r>
+    </w:p>
+    <w:p>
+      <w:pPr>
+        <w:pStyle w:val="ListParagraph"/>
+        <w:numPr>
+          <w:ilvl w:val="2"/>
+          <w:numId w:val="19"/>
+        </w:numPr>
+      </w:pPr>
+      <w:r>
+        <w:t xml:space="preserve">Convert Returned </w:t>
+      </w:r>
+      <w:r>
+        <w:t>Raw Value to Real Values</w:t>
+      </w:r>
+    </w:p>
+    <w:p>
+      <w:pPr>
+        <w:pStyle w:val="ListParagraph"/>
+        <w:numPr>
+          <w:ilvl w:val="3"/>
+          <w:numId w:val="19"/>
+        </w:numPr>
+      </w:pPr>
+      <w:r>
+        <w:t>Temp in C = Raw ADC Temp / 32</w:t>
+      </w:r>
+    </w:p>
+    <w:p>
+      <w:pPr>
+        <w:pStyle w:val="ListParagraph"/>
+        <w:numPr>
+          <w:ilvl w:val="3"/>
+          <w:numId w:val="19"/>
+        </w:numPr>
+      </w:pPr>
+      <w:r>
+        <w:t xml:space="preserve">Pressure in hPa = </w:t>
+      </w:r>
+    </w:p>
+    <w:p>
+      <w:pPr>
+        <w:pStyle w:val="ListParagraph"/>
+        <w:numPr>
+          <w:ilvl w:val="4"/>
+          <w:numId w:val="19"/>
+        </w:numPr>
+      </w:pPr>
+      <w:r>
+        <w:t>(Raw ADC Pressure(int)) + (Raw ADC Pressure(dec)*2</w:t>
+      </w:r>
+      <w:r>
+        <w:rPr>
+          <w:vertAlign w:val="superscript"/>
+        </w:rPr>
+        <w:t>-11</w:t>
+      </w:r>
+      <w:r>
+        <w:t>)</w:t>
+      </w:r>
+    </w:p>
+    <w:p>
+      <w:pPr>
+        <w:pStyle w:val="ListParagraph"/>
+        <w:numPr>
+          <w:ilvl w:val="2"/>
+          <w:numId w:val="19"/>
+        </w:numPr>
+      </w:pPr>
+      <w:r>
+        <w:t>Format Serial Output and Return Information</w:t>
+      </w:r>
+    </w:p>
+    <w:p>
+      <w:pPr>
+        <w:pStyle w:val="Heading2"/>
+      </w:pPr>
+      <w:bookmarkStart w:id="17" w:name="_Toc423025079"/>
+      <w:r>
+        <w:t xml:space="preserve">Hardware Connection for ROHM </w:t>
+      </w:r>
+      <w:r>
+        <w:t xml:space="preserve">RPR-0521 3-in-1 Ambient Light Sensor, Proximity Sensor, and IR LED Combo Package for the </w:t>
+      </w:r>
+      <w:r>
+        <w:t>Arduino Uno</w:t>
+      </w:r>
+      <w:bookmarkEnd w:id="17"/>
+    </w:p>
+    <w:p>
+      <w:pPr>
+        <w:pStyle w:val="ListParagraph"/>
+        <w:numPr>
+          <w:ilvl w:val="0"/>
+          <w:numId w:val="17"/>
+        </w:numPr>
+      </w:pPr>
+      <w:r>
+        <w:t xml:space="preserve">ROHM </w:t>
+      </w:r>
+      <w:r>
+        <w:t>RPR-0521</w:t>
+      </w:r>
+      <w:r>
+        <w:t xml:space="preserve"> </w:t>
+      </w:r>
+      <w:r>
+        <w:t>ALS/PROX Sensor</w:t>
+      </w:r>
+    </w:p>
+    <w:p>
+      <w:pPr>
+        <w:pStyle w:val="ListParagraph"/>
+        <w:numPr>
+          <w:ilvl w:val="1"/>
+          <w:numId w:val="17"/>
+        </w:numPr>
+      </w:pPr>
+      <w:r>
+        <w:rPr>
+          <w:noProof/>
+        </w:rPr>
+        <w:lastRenderedPageBreak/>
+        <w:drawing>
+          <wp:inline distT="0" distB="0" distL="0" distR="0" wp14:anchorId="4775C309" wp14:editId="0C9B74C9">
+            <wp:extent cx="2544362" cy="2458528"/>
+            <wp:effectExtent l="0" t="0" r="8890" b="0"/>
+            <wp:docPr id="6" name="Picture 6"/>
+            <wp:cNvGraphicFramePr>
+              <a:graphicFrameLocks xmlns:a="http://schemas.openxmlformats.org/drawingml/2006/main" noChangeAspect="1"/>
+            </wp:cNvGraphicFramePr>
+            <a:graphic xmlns:a="http://schemas.openxmlformats.org/drawingml/2006/main">
+              <a:graphicData uri="http://schemas.openxmlformats.org/drawingml/2006/picture">
+                <pic:pic xmlns:pic="http://schemas.openxmlformats.org/drawingml/2006/picture">
+                  <pic:nvPicPr>
+                    <pic:cNvPr id="1" name=""/>
+                    <pic:cNvPicPr/>
+                  </pic:nvPicPr>
+                  <pic:blipFill>
+                    <a:blip r:embed="rId27"/>
+                    <a:stretch>
+                      <a:fillRect/>
+                    </a:stretch>
+                  </pic:blipFill>
+                  <pic:spPr>
+                    <a:xfrm>
+                      <a:off x="0" y="0"/>
+                      <a:ext cx="2550636" cy="2464591"/>
+                    </a:xfrm>
+                    <a:prstGeom prst="rect">
+                      <a:avLst/>
+                    </a:prstGeom>
+                  </pic:spPr>
+                </pic:pic>
+              </a:graphicData>
+            </a:graphic>
+          </wp:inline>
+        </w:drawing>
+      </w:r>
+    </w:p>
+    <w:p>
+      <w:pPr>
+        <w:pStyle w:val="ListParagraph"/>
+        <w:numPr>
+          <w:ilvl w:val="0"/>
+          <w:numId w:val="17"/>
+        </w:numPr>
+      </w:pPr>
+      <w:r>
+        <w:t>As seen in the schematic above, this device connects 6 pins.</w:t>
+      </w:r>
+    </w:p>
+    <w:p>
+      <w:pPr>
+        <w:pStyle w:val="ListParagraph"/>
+        <w:numPr>
+          <w:ilvl w:val="1"/>
+          <w:numId w:val="17"/>
+        </w:numPr>
+      </w:pPr>
+      <w:r>
+        <w:t>VDD – Connect to Arduino 3.3V output pin on power connector</w:t>
+      </w:r>
+    </w:p>
+    <w:p>
+      <w:pPr>
+        <w:pStyle w:val="ListParagraph"/>
+        <w:numPr>
+          <w:ilvl w:val="1"/>
+          <w:numId w:val="17"/>
+        </w:numPr>
+      </w:pPr>
+      <w:r>
+        <w:t>GND – Connect to Arduino GND pin on the power connector</w:t>
+      </w:r>
+    </w:p>
+    <w:p>
+      <w:pPr>
+        <w:pStyle w:val="ListParagraph"/>
+        <w:numPr>
+          <w:ilvl w:val="1"/>
+          <w:numId w:val="17"/>
+        </w:numPr>
+      </w:pPr>
+      <w:r>
+        <w:t>SDA/SCL – I2C Connection, connected to A4 and A5</w:t>
+      </w:r>
+    </w:p>
+    <w:p>
+      <w:pPr>
+        <w:pStyle w:val="ListParagraph"/>
+        <w:numPr>
+          <w:ilvl w:val="1"/>
+          <w:numId w:val="17"/>
+        </w:numPr>
+      </w:pPr>
+      <w:r>
+        <w:t>INT_</w:t>
+      </w:r>
+      <w:r>
+        <w:t>Optical</w:t>
+      </w:r>
+      <w:r>
+        <w:t xml:space="preserve"> - This pin is used monitor the interrupt pins on the </w:t>
+      </w:r>
+      <w:r>
+        <w:t>RPR-0521</w:t>
+      </w:r>
+      <w:r>
+        <w:t>.  This pin is not used in the example application.</w:t>
+      </w:r>
+    </w:p>
+    <w:p>
+      <w:pPr>
+        <w:pStyle w:val="Heading2"/>
+      </w:pPr>
+      <w:bookmarkStart w:id="18" w:name="_Toc423025080"/>
+      <w:r>
+        <w:t xml:space="preserve">Software Explanation for </w:t>
+      </w:r>
+      <w:r>
+        <w:t xml:space="preserve">ROHM RPR-0521 3-in-1 Ambient Light Sensor, Proximity Sensor, and IR LED Combo Package </w:t>
+      </w:r>
+      <w:r>
+        <w:t>to the Arduino Uno</w:t>
+      </w:r>
+      <w:bookmarkEnd w:id="18"/>
+    </w:p>
+    <w:p>
+      <w:pPr>
+        <w:pStyle w:val="ListParagraph"/>
+        <w:numPr>
+          <w:ilvl w:val="0"/>
+          <w:numId w:val="19"/>
+        </w:numPr>
+      </w:pPr>
+      <w:r>
+        <w:t>Code Segments pertaining to this sensor can be found by defining and seeing code within the “</w:t>
+      </w:r>
+      <w:r>
+        <w:rPr>
+          <w:b/>
+          <w:i/>
+        </w:rPr>
+        <w:t>ALSProx</w:t>
+      </w:r>
+      <w:r>
+        <w:t>” #ifDef statements</w:t>
+      </w:r>
+    </w:p>
+    <w:p>
+      <w:pPr>
+        <w:pStyle w:val="ListParagraph"/>
+        <w:numPr>
+          <w:ilvl w:val="0"/>
+          <w:numId w:val="19"/>
+        </w:numPr>
+      </w:pPr>
+      <w:r>
+        <w:t xml:space="preserve"> Pseudo-Code Explanation</w:t>
+      </w:r>
+    </w:p>
+    <w:p>
+      <w:pPr>
+        <w:pStyle w:val="ListParagraph"/>
+        <w:numPr>
+          <w:ilvl w:val="1"/>
+          <w:numId w:val="19"/>
+        </w:numPr>
+      </w:pPr>
+      <w:r>
+        <w:t>Define Relevant Variables</w:t>
+      </w:r>
+    </w:p>
+    <w:p>
+      <w:pPr>
+        <w:pStyle w:val="ListParagraph"/>
+        <w:numPr>
+          <w:ilvl w:val="1"/>
+          <w:numId w:val="19"/>
+        </w:numPr>
+      </w:pPr>
+      <w:r>
+        <w:t>Begin setup()</w:t>
+      </w:r>
+    </w:p>
+    <w:p>
+      <w:pPr>
+        <w:pStyle w:val="ListParagraph"/>
+        <w:numPr>
+          <w:ilvl w:val="2"/>
+          <w:numId w:val="19"/>
+        </w:numPr>
+      </w:pPr>
+      <w:r>
+        <w:t>Initialize the I2C output</w:t>
+      </w:r>
+    </w:p>
+    <w:p>
+      <w:pPr>
+        <w:pStyle w:val="ListParagraph"/>
+        <w:numPr>
+          <w:ilvl w:val="3"/>
+          <w:numId w:val="19"/>
+        </w:numPr>
+      </w:pPr>
+      <w:r>
+        <w:t>Note: this sensor uses the “SoftI2CMaster” library to read and write send the I2C commands (</w:t>
+      </w:r>
+      <w:hyperlink r:id="rId28" w:history="1">
+        <w:r>
+          <w:rPr>
+            <w:rStyle w:val="Hyperlink"/>
+          </w:rPr>
+          <w:t>http://arduino.cc/en/reference/wire</w:t>
+        </w:r>
+      </w:hyperlink>
+      <w:r>
+        <w:t xml:space="preserve">).  This was required because the “wire” library does not support the “repeated start” condition which is required for I2C reads from the </w:t>
+      </w:r>
+      <w:r>
+        <w:t>RPR-0521</w:t>
+      </w:r>
+      <w:r>
+        <w:t xml:space="preserve"> </w:t>
+      </w:r>
+      <w:r>
+        <w:t>ALS/PROX Sensor</w:t>
+      </w:r>
+    </w:p>
+    <w:p>
+      <w:pPr>
+        <w:pStyle w:val="ListParagraph"/>
+        <w:numPr>
+          <w:ilvl w:val="3"/>
+          <w:numId w:val="19"/>
+        </w:numPr>
+      </w:pPr>
+      <w:r>
+        <w:t>This Library is not built into the Arduino IDE.  Resources for this can be found at the following address:</w:t>
+      </w:r>
+    </w:p>
+    <w:p>
+      <w:pPr>
+        <w:pStyle w:val="ListParagraph"/>
+        <w:numPr>
+          <w:ilvl w:val="4"/>
+          <w:numId w:val="19"/>
+        </w:numPr>
+      </w:pPr>
+      <w:hyperlink r:id="rId29" w:history="1">
+        <w:r>
+          <w:rPr>
+            <w:rStyle w:val="Hyperlink"/>
+          </w:rPr>
+          <w:t>http://playground.arduino.cc/Main/SoftwareI2CLibrary</w:t>
+        </w:r>
+      </w:hyperlink>
+    </w:p>
+    <w:p>
+      <w:pPr>
+        <w:pStyle w:val="ListParagraph"/>
+        <w:numPr>
+          <w:ilvl w:val="4"/>
+          <w:numId w:val="19"/>
+        </w:numPr>
+      </w:pPr>
+      <w:hyperlink r:id="rId30" w:history="1">
+        <w:r>
+          <w:rPr>
+            <w:rStyle w:val="Hyperlink"/>
+          </w:rPr>
+          <w:t>https://github.com/felias-fogg/SoftI2CMaster</w:t>
+        </w:r>
+      </w:hyperlink>
+      <w:r>
+        <w:t xml:space="preserve"> </w:t>
+      </w:r>
+    </w:p>
+    <w:p>
+      <w:pPr>
+        <w:pStyle w:val="ListParagraph"/>
+        <w:numPr>
+          <w:ilvl w:val="2"/>
+          <w:numId w:val="19"/>
+        </w:numPr>
+      </w:pPr>
+      <w:r>
+        <w:t>Configure the Pressure Sensor once by performing the following writes:</w:t>
+      </w:r>
+    </w:p>
+    <w:p>
+      <w:pPr>
+        <w:pStyle w:val="ListParagraph"/>
+        <w:numPr>
+          <w:ilvl w:val="3"/>
+          <w:numId w:val="19"/>
+        </w:numPr>
+      </w:pPr>
+      <w:r>
+        <w:t xml:space="preserve">1. </w:t>
+      </w:r>
+      <w:r>
+        <w:t xml:space="preserve">Mode Control </w:t>
+      </w:r>
+      <w:r>
+        <w:t>Register (0x</w:t>
+      </w:r>
+      <w:r>
+        <w:t>41</w:t>
+      </w:r>
+      <w:r>
+        <w:t>), write (0x</w:t>
+      </w:r>
+      <w:r>
+        <w:t>C6</w:t>
+      </w:r>
+      <w:r>
+        <w:t>)</w:t>
+      </w:r>
+    </w:p>
+    <w:p>
+      <w:pPr>
+        <w:pStyle w:val="ListParagraph"/>
+        <w:numPr>
+          <w:ilvl w:val="3"/>
+          <w:numId w:val="19"/>
+        </w:numPr>
+      </w:pPr>
+      <w:r>
+        <w:lastRenderedPageBreak/>
+        <w:t xml:space="preserve">2. </w:t>
+      </w:r>
+      <w:r>
+        <w:t>ALS_PS_Control</w:t>
+      </w:r>
+      <w:r>
+        <w:t xml:space="preserve"> Register (0x</w:t>
+      </w:r>
+      <w:r>
+        <w:t>42</w:t>
+      </w:r>
+      <w:r>
+        <w:t>), write (0x0</w:t>
+      </w:r>
+      <w:r>
+        <w:t>3</w:t>
+      </w:r>
+      <w:r>
+        <w:t>)</w:t>
+      </w:r>
+    </w:p>
+    <w:p>
+      <w:pPr>
+        <w:pStyle w:val="ListParagraph"/>
+        <w:numPr>
+          <w:ilvl w:val="3"/>
+          <w:numId w:val="19"/>
+        </w:numPr>
+      </w:pPr>
+      <w:r>
+        <w:t>3. Persist</w:t>
+      </w:r>
+      <w:r>
+        <w:t xml:space="preserve"> Register (0x</w:t>
+      </w:r>
+      <w:r>
+        <w:t>43), write (0x20</w:t>
+      </w:r>
+      <w:r>
+        <w:t>)</w:t>
+      </w:r>
+    </w:p>
+    <w:p>
+      <w:pPr>
+        <w:pStyle w:val="ListParagraph"/>
+        <w:numPr>
+          <w:ilvl w:val="3"/>
+          <w:numId w:val="19"/>
+        </w:numPr>
+      </w:pPr>
+      <w:r>
+        <w:t xml:space="preserve">Note: Please see the </w:t>
+      </w:r>
+      <w:r>
+        <w:t>RPR-0521</w:t>
+      </w:r>
+      <w:r>
+        <w:t xml:space="preserve"> datasheet for additional information on these registers</w:t>
+      </w:r>
+    </w:p>
+    <w:p>
+      <w:pPr>
+        <w:pStyle w:val="ListParagraph"/>
+        <w:numPr>
+          <w:ilvl w:val="1"/>
+          <w:numId w:val="19"/>
+        </w:numPr>
+      </w:pPr>
+      <w:r>
+        <w:t>Begin loop()</w:t>
+      </w:r>
+    </w:p>
+    <w:p>
+      <w:pPr>
+        <w:pStyle w:val="ListParagraph"/>
+        <w:numPr>
+          <w:ilvl w:val="2"/>
+          <w:numId w:val="19"/>
+        </w:numPr>
+      </w:pPr>
+      <w:r>
+        <w:t xml:space="preserve">Read back the Accelerometer output by reading </w:t>
+      </w:r>
+      <w:r>
+        <w:t>6</w:t>
+      </w:r>
+      <w:r>
+        <w:t xml:space="preserve"> Bytes starting from address 0x</w:t>
+      </w:r>
+      <w:r>
+        <w:t>4</w:t>
+      </w:r>
+      <w:r>
+        <w:t>4</w:t>
+      </w:r>
+      <w:r>
+        <w:t>. [0][1]...[</w:t>
+      </w:r>
+      <w:r>
+        <w:t>5</w:t>
+      </w:r>
+      <w:r>
+        <w:t>]</w:t>
+      </w:r>
+    </w:p>
+    <w:p>
+      <w:pPr>
+        <w:pStyle w:val="ListParagraph"/>
+        <w:numPr>
+          <w:ilvl w:val="2"/>
+          <w:numId w:val="19"/>
+        </w:numPr>
+      </w:pPr>
+      <w:r>
+        <w:t xml:space="preserve">Format </w:t>
+      </w:r>
+      <w:r>
+        <w:t>R</w:t>
+      </w:r>
+      <w:r>
+        <w:t xml:space="preserve">aw temperature and pressure </w:t>
+      </w:r>
+    </w:p>
+    <w:p>
+      <w:pPr>
+        <w:pStyle w:val="ListParagraph"/>
+        <w:numPr>
+          <w:ilvl w:val="3"/>
+          <w:numId w:val="19"/>
+        </w:numPr>
+      </w:pPr>
+      <w:r>
+        <w:t>RAW PROX ADC = ([1]&lt;&lt;8) | ([0])</w:t>
+      </w:r>
+    </w:p>
+    <w:p>
+      <w:pPr>
+        <w:pStyle w:val="ListParagraph"/>
+        <w:numPr>
+          <w:ilvl w:val="3"/>
+          <w:numId w:val="19"/>
+        </w:numPr>
+      </w:pPr>
+      <w:r>
+        <w:t>RAW ALS DATA0</w:t>
+      </w:r>
+      <w:r>
+        <w:t xml:space="preserve"> = ([</w:t>
+      </w:r>
+      <w:r>
+        <w:t>3</w:t>
+      </w:r>
+      <w:r>
+        <w:t>]&lt;&lt;8) | ([</w:t>
+      </w:r>
+      <w:r>
+        <w:t>2</w:t>
+      </w:r>
+      <w:r>
+        <w:t>])</w:t>
+      </w:r>
+    </w:p>
+    <w:p>
+      <w:pPr>
+        <w:pStyle w:val="ListParagraph"/>
+        <w:numPr>
+          <w:ilvl w:val="3"/>
+          <w:numId w:val="19"/>
+        </w:numPr>
+      </w:pPr>
+      <w:r>
+        <w:t>RAW ALS DATA1</w:t>
+      </w:r>
+      <w:r>
+        <w:t xml:space="preserve"> = ([</w:t>
+      </w:r>
+      <w:r>
+        <w:t>5</w:t>
+      </w:r>
+      <w:r>
+        <w:t>]&lt;&lt;8) | ([</w:t>
+      </w:r>
+      <w:r>
+        <w:t>4</w:t>
+      </w:r>
+      <w:r>
+        <w:t>])</w:t>
+      </w:r>
+    </w:p>
+    <w:p>
+      <w:pPr>
+        <w:pStyle w:val="ListParagraph"/>
+        <w:numPr>
+          <w:ilvl w:val="2"/>
+          <w:numId w:val="19"/>
+        </w:numPr>
+      </w:pPr>
+      <w:r>
+        <w:t xml:space="preserve">Convert </w:t>
+      </w:r>
+      <w:r>
+        <w:t>Raw Returned Value to Real Values</w:t>
+      </w:r>
+    </w:p>
+    <w:p>
+      <w:pPr>
+        <w:pStyle w:val="ListParagraph"/>
+        <w:numPr>
+          <w:ilvl w:val="3"/>
+          <w:numId w:val="19"/>
+        </w:numPr>
+      </w:pPr>
+      <w:r>
+        <w:t>ALS can be returned by using the following code block to return ALS value in LUX (RPR0521_ALS_OUT)</w:t>
+      </w:r>
+    </w:p>
+    <w:bookmarkStart w:id="19" w:name="_MON_1496765256"/>
+    <w:bookmarkEnd w:id="19"/>
+    <w:p>
+      <w:pPr>
+        <w:pStyle w:val="ListParagraph"/>
+        <w:numPr>
+          <w:ilvl w:val="3"/>
+          <w:numId w:val="19"/>
+        </w:numPr>
+      </w:pPr>
+      <w:r>
+        <w:object w:dxaOrig="7080" w:dyaOrig="4281" w14:anchorId="375F7AC4">
+          <v:shapetype id="_x0000_t75" coordsize="21600,21600" o:spt="75" o:preferrelative="t" path="m@4@5l@4@11@9@11@9@5xe" filled="f" stroked="f">
+            <v:stroke joinstyle="miter"/>
+            <v:formulas>
+              <v:f eqn="if lineDrawn pixelLineWidth 0"/>
+              <v:f eqn="sum @0 1 0"/>
+              <v:f eqn="sum 0 0 @1"/>
+              <v:f eqn="prod @2 1 2"/>
+              <v:f eqn="prod @3 21600 pixelWidth"/>
+              <v:f eqn="prod @3 21600 pixelHeight"/>
+              <v:f eqn="sum @0 0 1"/>
+              <v:f eqn="prod @6 1 2"/>
+              <v:f eqn="prod @7 21600 pixelWidth"/>
+              <v:f eqn="sum @8 21600 0"/>
+              <v:f eqn="prod @7 21600 pixelHeight"/>
+              <v:f eqn="sum @10 21600 0"/>
+            </v:formulas>
+            <v:path o:extrusionok="f" gradientshapeok="t" o:connecttype="rect"/>
+            <o:lock v:ext="edit" aspectratio="t"/>
+          </v:shapetype>
+          <v:shape id="_x0000_i1025" type="#_x0000_t75" style="width:354pt;height:213.75pt" o:ole="">
+            <v:imagedata r:id="rId31" o:title=""/>
+            <w10:bordertop type="single" width="8"/>
+            <w10:borderleft type="single" width="8"/>
+            <w10:borderbottom type="single" width="8"/>
+            <w10:borderright type="single" width="8"/>
+          </v:shape>
+          <o:OLEObject Type="Embed" ProgID="Word.Document.12" ShapeID="_x0000_i1025" DrawAspect="Content" ObjectID="_1496766948" r:id="rId32">
+            <o:FieldCodes>\s</o:FieldCodes>
+          </o:OLEObject>
+        </w:object>
+      </w:r>
+    </w:p>
+    <w:p>
+      <w:pPr>
+        <w:pStyle w:val="ListParagraph"/>
+        <w:numPr>
+          <w:ilvl w:val="2"/>
+          <w:numId w:val="19"/>
+        </w:numPr>
+      </w:pPr>
+      <w:r>
+        <w:t>Format Serial Output and Return Information</w:t>
+      </w:r>
+    </w:p>
+    <w:p>
+      <w:pPr>
+        <w:pStyle w:val="Heading2"/>
+      </w:pPr>
+      <w:bookmarkStart w:id="20" w:name="_Toc423025081"/>
+      <w:r>
+        <w:t xml:space="preserve">Hardware Connection for ROHM </w:t>
+      </w:r>
+      <w:r>
+        <w:t>BH1745NUC Color Sensor</w:t>
+      </w:r>
+      <w:r>
+        <w:t xml:space="preserve"> for the Arduino Uno</w:t>
+      </w:r>
+      <w:bookmarkEnd w:id="20"/>
+    </w:p>
+    <w:p>
+      <w:pPr>
+        <w:pStyle w:val="ListParagraph"/>
+        <w:numPr>
+          <w:ilvl w:val="0"/>
+          <w:numId w:val="17"/>
+        </w:numPr>
+      </w:pPr>
+      <w:r>
+        <w:t>ROHM RPR-0521 ALS/PROX Sensor</w:t>
+      </w:r>
+    </w:p>
+    <w:p>
+      <w:pPr>
+        <w:pStyle w:val="ListParagraph"/>
+        <w:numPr>
+          <w:ilvl w:val="1"/>
+          <w:numId w:val="17"/>
+        </w:numPr>
+      </w:pPr>
+      <w:r>
+        <w:rPr>
+          <w:noProof/>
+        </w:rPr>
+        <w:lastRenderedPageBreak/>
+        <w:drawing>
+          <wp:inline distT="0" distB="0" distL="0" distR="0" wp14:anchorId="20CBC232" wp14:editId="446F8E22">
+            <wp:extent cx="3545457" cy="2367469"/>
+            <wp:effectExtent l="0" t="0" r="0" b="0"/>
+            <wp:docPr id="7" name="Picture 7"/>
+            <wp:cNvGraphicFramePr>
+              <a:graphicFrameLocks xmlns:a="http://schemas.openxmlformats.org/drawingml/2006/main" noChangeAspect="1"/>
+            </wp:cNvGraphicFramePr>
+            <a:graphic xmlns:a="http://schemas.openxmlformats.org/drawingml/2006/main">
+              <a:graphicData uri="http://schemas.openxmlformats.org/drawingml/2006/picture">
+                <pic:pic xmlns:pic="http://schemas.openxmlformats.org/drawingml/2006/picture">
+                  <pic:nvPicPr>
+                    <pic:cNvPr id="1" name=""/>
+                    <pic:cNvPicPr/>
+                  </pic:nvPicPr>
+                  <pic:blipFill>
+                    <a:blip r:embed="rId33"/>
+                    <a:stretch>
+                      <a:fillRect/>
+                    </a:stretch>
+                  </pic:blipFill>
+                  <pic:spPr>
+                    <a:xfrm>
+                      <a:off x="0" y="0"/>
+                      <a:ext cx="3579330" cy="2390088"/>
+                    </a:xfrm>
+                    <a:prstGeom prst="rect">
+                      <a:avLst/>
+                    </a:prstGeom>
+                  </pic:spPr>
+                </pic:pic>
+              </a:graphicData>
+            </a:graphic>
+          </wp:inline>
+        </w:drawing>
+      </w:r>
+    </w:p>
+    <w:p>
+      <w:pPr>
+        <w:pStyle w:val="ListParagraph"/>
+        <w:numPr>
+          <w:ilvl w:val="0"/>
+          <w:numId w:val="17"/>
+        </w:numPr>
+      </w:pPr>
+      <w:r>
+        <w:t>As seen in the schematic above, this device connects 6 pins.</w:t>
+      </w:r>
+    </w:p>
+    <w:p>
+      <w:pPr>
+        <w:pStyle w:val="ListParagraph"/>
+        <w:numPr>
+          <w:ilvl w:val="1"/>
+          <w:numId w:val="17"/>
+        </w:numPr>
+      </w:pPr>
+      <w:r>
+        <w:t>VDD – Connect to Arduino 3.3V output pin on power connector</w:t>
+      </w:r>
+    </w:p>
+    <w:p>
+      <w:pPr>
+        <w:pStyle w:val="ListParagraph"/>
+        <w:numPr>
+          <w:ilvl w:val="1"/>
+          <w:numId w:val="17"/>
+        </w:numPr>
+      </w:pPr>
+      <w:r>
+        <w:t>GND – Connect to Arduino GND pin on the power connector</w:t>
+      </w:r>
+    </w:p>
+    <w:p>
+      <w:pPr>
+        <w:pStyle w:val="ListParagraph"/>
+        <w:numPr>
+          <w:ilvl w:val="1"/>
+          <w:numId w:val="17"/>
+        </w:numPr>
+      </w:pPr>
+      <w:r>
+        <w:t>SDA/SCL – I2C Connection, connected to A4 and A5</w:t>
+      </w:r>
+    </w:p>
+    <w:p>
+      <w:pPr>
+        <w:pStyle w:val="ListParagraph"/>
+        <w:numPr>
+          <w:ilvl w:val="1"/>
+          <w:numId w:val="17"/>
+        </w:numPr>
+      </w:pPr>
+      <w:r>
+        <w:t>INT_Optical - This pin is used monitor the interrupt pins on the RPR-0521.  This pin is not used in the example application.</w:t>
+      </w:r>
+    </w:p>
+    <w:p>
+      <w:pPr>
+        <w:pStyle w:val="Heading2"/>
+      </w:pPr>
+      <w:bookmarkStart w:id="21" w:name="_Toc423025082"/>
+      <w:r>
+        <w:t>Software Explanation for ROHM BH1745NUC Color Sensor to the Arduino Uno</w:t>
+      </w:r>
+      <w:bookmarkEnd w:id="21"/>
+    </w:p>
+    <w:p>
+      <w:pPr>
+        <w:pStyle w:val="ListParagraph"/>
+        <w:numPr>
+          <w:ilvl w:val="0"/>
+          <w:numId w:val="19"/>
+        </w:numPr>
+      </w:pPr>
+      <w:r>
+        <w:t>Code Segments pertaining to this sensor can be found by defining and seeing code within the “</w:t>
+      </w:r>
+      <w:r>
+        <w:rPr>
+          <w:b/>
+          <w:i/>
+        </w:rPr>
+        <w:t>Color</w:t>
+      </w:r>
+      <w:r>
+        <w:t>” #ifDef statements</w:t>
+      </w:r>
+    </w:p>
+    <w:p>
+      <w:pPr>
+        <w:pStyle w:val="ListParagraph"/>
+        <w:numPr>
+          <w:ilvl w:val="0"/>
+          <w:numId w:val="19"/>
+        </w:numPr>
+      </w:pPr>
+      <w:r>
+        <w:t xml:space="preserve"> Pseudo-Code Explanation</w:t>
+      </w:r>
+    </w:p>
+    <w:p>
+      <w:pPr>
+        <w:pStyle w:val="ListParagraph"/>
+        <w:numPr>
+          <w:ilvl w:val="1"/>
+          <w:numId w:val="19"/>
+        </w:numPr>
+      </w:pPr>
+      <w:r>
+        <w:t>Define Relevant Variables</w:t>
+      </w:r>
+    </w:p>
+    <w:p>
+      <w:pPr>
+        <w:pStyle w:val="ListParagraph"/>
+        <w:numPr>
+          <w:ilvl w:val="1"/>
+          <w:numId w:val="19"/>
+        </w:numPr>
+      </w:pPr>
+      <w:r>
+        <w:t>Begin setup()</w:t>
+      </w:r>
+    </w:p>
+    <w:p>
+      <w:pPr>
+        <w:pStyle w:val="ListParagraph"/>
+        <w:numPr>
+          <w:ilvl w:val="2"/>
+          <w:numId w:val="19"/>
+        </w:numPr>
+      </w:pPr>
+      <w:r>
+        <w:t>Initialize the I2C output</w:t>
+      </w:r>
+    </w:p>
+    <w:p>
+      <w:pPr>
+        <w:pStyle w:val="ListParagraph"/>
+        <w:numPr>
+          <w:ilvl w:val="3"/>
+          <w:numId w:val="19"/>
+        </w:numPr>
+      </w:pPr>
+      <w:r>
+        <w:t>Note: this sensor uses the “SoftI2CMaster” library to read and write send the I2C commands (</w:t>
+      </w:r>
+      <w:hyperlink r:id="rId34" w:history="1">
+        <w:r>
+          <w:rPr>
+            <w:rStyle w:val="Hyperlink"/>
+          </w:rPr>
+          <w:t>http://arduino.cc/en/reference/wire</w:t>
+        </w:r>
+      </w:hyperlink>
+      <w:r>
+        <w:t xml:space="preserve">).  This was required because the “wire” library does not support the “repeated start” condition which is required for I2C reads from the </w:t>
+      </w:r>
+      <w:r>
+        <w:t>BH1745</w:t>
+      </w:r>
+      <w:r>
+        <w:t xml:space="preserve"> </w:t>
+      </w:r>
+      <w:r>
+        <w:t>Color</w:t>
+      </w:r>
+      <w:r>
+        <w:t xml:space="preserve"> Sensor</w:t>
+      </w:r>
+    </w:p>
+    <w:p>
+      <w:pPr>
+        <w:pStyle w:val="ListParagraph"/>
+        <w:numPr>
+          <w:ilvl w:val="3"/>
+          <w:numId w:val="19"/>
+        </w:numPr>
+      </w:pPr>
+      <w:r>
+        <w:t>This Library is not built into the Arduino IDE.  Resources for this can be found at the following address:</w:t>
+      </w:r>
+    </w:p>
+    <w:p>
+      <w:pPr>
+        <w:pStyle w:val="ListParagraph"/>
+        <w:numPr>
+          <w:ilvl w:val="4"/>
+          <w:numId w:val="19"/>
+        </w:numPr>
+      </w:pPr>
+      <w:hyperlink r:id="rId35" w:history="1">
+        <w:r>
+          <w:rPr>
+            <w:rStyle w:val="Hyperlink"/>
+          </w:rPr>
+          <w:t>http://playground.arduino.cc/Main/SoftwareI2CLibrary</w:t>
+        </w:r>
+      </w:hyperlink>
+    </w:p>
+    <w:p>
+      <w:pPr>
+        <w:pStyle w:val="ListParagraph"/>
+        <w:numPr>
+          <w:ilvl w:val="4"/>
+          <w:numId w:val="19"/>
+        </w:numPr>
+      </w:pPr>
+      <w:hyperlink r:id="rId36" w:history="1">
+        <w:r>
+          <w:rPr>
+            <w:rStyle w:val="Hyperlink"/>
+          </w:rPr>
+          <w:t>https://github.com/felias-fogg/SoftI2CMaster</w:t>
+        </w:r>
+      </w:hyperlink>
+      <w:r>
+        <w:t xml:space="preserve"> </w:t>
+      </w:r>
+    </w:p>
+    <w:p>
+      <w:pPr>
+        <w:pStyle w:val="ListParagraph"/>
+        <w:numPr>
+          <w:ilvl w:val="2"/>
+          <w:numId w:val="19"/>
+        </w:numPr>
+      </w:pPr>
+      <w:r>
+        <w:t xml:space="preserve">Configure the </w:t>
+      </w:r>
+      <w:r>
+        <w:t>Color Sensor</w:t>
+      </w:r>
+      <w:r>
+        <w:t xml:space="preserve"> once by performing the following writes:</w:t>
+      </w:r>
+    </w:p>
+    <w:p>
+      <w:pPr>
+        <w:pStyle w:val="ListParagraph"/>
+        <w:numPr>
+          <w:ilvl w:val="3"/>
+          <w:numId w:val="19"/>
+        </w:numPr>
+      </w:pPr>
+      <w:r>
+        <w:t>1. Persistence</w:t>
+      </w:r>
+      <w:r>
+        <w:t xml:space="preserve"> Register (0x</w:t>
+      </w:r>
+      <w:r>
+        <w:t>61</w:t>
+      </w:r>
+      <w:r>
+        <w:t>), write (0x</w:t>
+      </w:r>
+      <w:r>
+        <w:t>03</w:t>
+      </w:r>
+      <w:r>
+        <w:t>)</w:t>
+      </w:r>
+    </w:p>
+    <w:p>
+      <w:pPr>
+        <w:pStyle w:val="ListParagraph"/>
+        <w:numPr>
+          <w:ilvl w:val="3"/>
+          <w:numId w:val="19"/>
+        </w:numPr>
+      </w:pPr>
+      <w:r>
+        <w:t>2</w:t>
+      </w:r>
+      <w:r>
+        <w:t xml:space="preserve">. Mode Control </w:t>
+      </w:r>
+      <w:r>
+        <w:t xml:space="preserve">1 </w:t>
+      </w:r>
+      <w:r>
+        <w:t>Register (0x41), write (0x</w:t>
+      </w:r>
+      <w:r>
+        <w:t>00</w:t>
+      </w:r>
+      <w:r>
+        <w:t>)</w:t>
+      </w:r>
+    </w:p>
+    <w:p>
+      <w:pPr>
+        <w:pStyle w:val="ListParagraph"/>
+        <w:numPr>
+          <w:ilvl w:val="3"/>
+          <w:numId w:val="19"/>
+        </w:numPr>
+      </w:pPr>
+      <w:r>
+        <w:t>3</w:t>
+      </w:r>
+      <w:r>
+        <w:t xml:space="preserve">. </w:t>
+      </w:r>
+      <w:r>
+        <w:t xml:space="preserve">Mode Control </w:t>
+      </w:r>
+      <w:r>
+        <w:t>2</w:t>
+      </w:r>
+      <w:r>
+        <w:t xml:space="preserve"> Register (0x4</w:t>
+      </w:r>
+      <w:r>
+        <w:t>2</w:t>
+      </w:r>
+      <w:r>
+        <w:t>), write (0x</w:t>
+      </w:r>
+      <w:r>
+        <w:t>92</w:t>
+      </w:r>
+      <w:r>
+        <w:t>)</w:t>
+      </w:r>
+    </w:p>
+    <w:p>
+      <w:pPr>
+        <w:pStyle w:val="ListParagraph"/>
+        <w:numPr>
+          <w:ilvl w:val="3"/>
+          <w:numId w:val="19"/>
+        </w:numPr>
+      </w:pPr>
+      <w:r>
+        <w:lastRenderedPageBreak/>
+        <w:t>4</w:t>
+      </w:r>
+      <w:r>
+        <w:t xml:space="preserve">. </w:t>
+      </w:r>
+      <w:r>
+        <w:t xml:space="preserve">Mode Control </w:t>
+      </w:r>
+      <w:r>
+        <w:t>3</w:t>
+      </w:r>
+      <w:r>
+        <w:t xml:space="preserve"> Register (0x4</w:t>
+      </w:r>
+      <w:r>
+        <w:t>3</w:t>
+      </w:r>
+      <w:r>
+        <w:t>), write (0x</w:t>
+      </w:r>
+      <w:r>
+        <w:t>02</w:t>
+      </w:r>
+      <w:r>
+        <w:t>)</w:t>
+      </w:r>
+    </w:p>
+    <w:p>
+      <w:pPr>
+        <w:pStyle w:val="ListParagraph"/>
+        <w:numPr>
+          <w:ilvl w:val="3"/>
+          <w:numId w:val="19"/>
+        </w:numPr>
+      </w:pPr>
+      <w:r>
+        <w:t xml:space="preserve">Note: Please see the </w:t>
+      </w:r>
+      <w:r>
+        <w:t>color sensor</w:t>
+      </w:r>
+      <w:r>
+        <w:t xml:space="preserve"> datasheet for additional information on these registers</w:t>
+      </w:r>
+    </w:p>
+    <w:p>
+      <w:pPr>
+        <w:pStyle w:val="ListParagraph"/>
+        <w:numPr>
+          <w:ilvl w:val="1"/>
+          <w:numId w:val="19"/>
+        </w:numPr>
+      </w:pPr>
+      <w:r>
+        <w:t>Begin loop()</w:t>
+      </w:r>
+    </w:p>
+    <w:p>
+      <w:pPr>
+        <w:pStyle w:val="ListParagraph"/>
+        <w:numPr>
+          <w:ilvl w:val="2"/>
+          <w:numId w:val="19"/>
+        </w:numPr>
+      </w:pPr>
+      <w:r>
+        <w:t>Read back the Accelerometer output by reading 6 Bytes starting from address 0x</w:t>
+      </w:r>
+      <w:r>
+        <w:t>50</w:t>
+      </w:r>
+      <w:r>
+        <w:t>. [0][1]...[5]</w:t>
+      </w:r>
+    </w:p>
+    <w:p>
+      <w:pPr>
+        <w:pStyle w:val="ListParagraph"/>
+        <w:numPr>
+          <w:ilvl w:val="2"/>
+          <w:numId w:val="19"/>
+        </w:numPr>
+      </w:pPr>
+      <w:r>
+        <w:t xml:space="preserve">Format Raw temperature and pressure </w:t>
+      </w:r>
+    </w:p>
+    <w:p>
+      <w:pPr>
+        <w:pStyle w:val="ListParagraph"/>
+        <w:numPr>
+          <w:ilvl w:val="3"/>
+          <w:numId w:val="19"/>
+        </w:numPr>
+      </w:pPr>
+      <w:r>
+        <w:t xml:space="preserve">RED </w:t>
+      </w:r>
+      <w:r>
+        <w:t>ADC = ([1]&lt;&lt;8) | ([0])</w:t>
+      </w:r>
+    </w:p>
+    <w:p>
+      <w:pPr>
+        <w:pStyle w:val="ListParagraph"/>
+        <w:numPr>
+          <w:ilvl w:val="3"/>
+          <w:numId w:val="19"/>
+        </w:numPr>
+      </w:pPr>
+      <w:r>
+        <w:t>GREEN ADC</w:t>
+      </w:r>
+      <w:r>
+        <w:t xml:space="preserve"> = ([3]&lt;&lt;8) | ([2])</w:t>
+      </w:r>
+    </w:p>
+    <w:p>
+      <w:pPr>
+        <w:pStyle w:val="ListParagraph"/>
+        <w:numPr>
+          <w:ilvl w:val="3"/>
+          <w:numId w:val="19"/>
+        </w:numPr>
+      </w:pPr>
+      <w:r>
+        <w:t>BLUE ADC</w:t>
+      </w:r>
+      <w:r>
+        <w:t xml:space="preserve"> = ([5]&lt;&lt;8) | ([4])</w:t>
+      </w:r>
+    </w:p>
+    <w:p>
+      <w:pPr>
+        <w:pStyle w:val="ListParagraph"/>
+        <w:numPr>
+          <w:ilvl w:val="2"/>
+          <w:numId w:val="19"/>
+        </w:numPr>
+      </w:pPr>
+      <w:r>
+        <w:t>Convert Raw Returned Value to Real Values</w:t>
+      </w:r>
+    </w:p>
+    <w:p>
+      <w:pPr>
+        <w:pStyle w:val="ListParagraph"/>
+        <w:numPr>
+          <w:ilvl w:val="3"/>
+          <w:numId w:val="19"/>
+        </w:numPr>
+      </w:pPr>
+      <w:r>
+        <w:t>Coming Soon!</w:t>
+      </w:r>
+    </w:p>
+    <w:p>
+      <w:pPr>
+        <w:pStyle w:val="ListParagraph"/>
+        <w:numPr>
+          <w:ilvl w:val="2"/>
+          <w:numId w:val="19"/>
+        </w:numPr>
+      </w:pPr>
+      <w:r>
+        <w:t>Format Serial Output and Return Information</w:t>
+      </w:r>
+    </w:p>
+    <w:p>
+      <w:pPr>
+        <w:pStyle w:val="Heading2"/>
+      </w:pPr>
+      <w:bookmarkStart w:id="22" w:name="_Toc423025083"/>
+      <w:r>
+        <w:t xml:space="preserve">Hardware Connection for </w:t>
+      </w:r>
+      <w:r>
+        <w:t>Kionix</w:t>
+      </w:r>
+      <w:r>
+        <w:t xml:space="preserve"> KX122</w:t>
+      </w:r>
+      <w:r>
+        <w:t xml:space="preserve"> </w:t>
+      </w:r>
+      <w:r>
+        <w:t xml:space="preserve">Accelerometer </w:t>
+      </w:r>
+      <w:r>
+        <w:t>Sensor for the Arduino Uno</w:t>
+      </w:r>
+      <w:bookmarkEnd w:id="22"/>
+    </w:p>
+    <w:p>
+      <w:pPr>
+        <w:pStyle w:val="ListParagraph"/>
+        <w:numPr>
+          <w:ilvl w:val="0"/>
+          <w:numId w:val="17"/>
+        </w:numPr>
+      </w:pPr>
+      <w:r>
+        <w:t>Kionix</w:t>
+      </w:r>
+      <w:r>
+        <w:t xml:space="preserve"> KX122 Accelerometer Sensor</w:t>
+      </w:r>
+    </w:p>
+    <w:p>
+      <w:pPr>
+        <w:pStyle w:val="ListParagraph"/>
+        <w:numPr>
+          <w:ilvl w:val="1"/>
+          <w:numId w:val="17"/>
+        </w:numPr>
+      </w:pPr>
+      <w:r>
+        <w:rPr>
+          <w:noProof/>
+        </w:rPr>
+        <w:drawing>
+          <wp:inline distT="0" distB="0" distL="0" distR="0" wp14:anchorId="22A6DD68" wp14:editId="090EA7C3">
+            <wp:extent cx="3424687" cy="2463763"/>
+            <wp:effectExtent l="0" t="0" r="4445" b="0"/>
+            <wp:docPr id="8" name="Picture 8"/>
+            <wp:cNvGraphicFramePr>
+              <a:graphicFrameLocks xmlns:a="http://schemas.openxmlformats.org/drawingml/2006/main" noChangeAspect="1"/>
+            </wp:cNvGraphicFramePr>
+            <a:graphic xmlns:a="http://schemas.openxmlformats.org/drawingml/2006/main">
+              <a:graphicData uri="http://schemas.openxmlformats.org/drawingml/2006/picture">
+                <pic:pic xmlns:pic="http://schemas.openxmlformats.org/drawingml/2006/picture">
+                  <pic:nvPicPr>
+                    <pic:cNvPr id="1" name=""/>
+                    <pic:cNvPicPr/>
+                  </pic:nvPicPr>
+                  <pic:blipFill>
+                    <a:blip r:embed="rId37"/>
+                    <a:stretch>
+                      <a:fillRect/>
+                    </a:stretch>
+                  </pic:blipFill>
+                  <pic:spPr>
+                    <a:xfrm>
+                      <a:off x="0" y="0"/>
+                      <a:ext cx="3455335" cy="2485811"/>
+                    </a:xfrm>
+                    <a:prstGeom prst="rect">
+                      <a:avLst/>
+                    </a:prstGeom>
+                  </pic:spPr>
+                </pic:pic>
+              </a:graphicData>
+            </a:graphic>
+          </wp:inline>
+        </w:drawing>
+      </w:r>
+    </w:p>
+    <w:p>
+      <w:pPr>
+        <w:pStyle w:val="ListParagraph"/>
+        <w:numPr>
+          <w:ilvl w:val="0"/>
+          <w:numId w:val="17"/>
+        </w:numPr>
+      </w:pPr>
+      <w:r>
+        <w:t>As seen in the schematic above, this device connects 6 pins.</w:t>
+      </w:r>
+    </w:p>
+    <w:p>
+      <w:pPr>
+        <w:pStyle w:val="ListParagraph"/>
+        <w:numPr>
+          <w:ilvl w:val="1"/>
+          <w:numId w:val="17"/>
+        </w:numPr>
+      </w:pPr>
+      <w:r>
+        <w:t>VDD – Connect to Arduino 3.3V output pin on power connector</w:t>
+      </w:r>
+    </w:p>
+    <w:p>
+      <w:pPr>
+        <w:pStyle w:val="ListParagraph"/>
+        <w:numPr>
+          <w:ilvl w:val="1"/>
+          <w:numId w:val="17"/>
+        </w:numPr>
+      </w:pPr>
+      <w:r>
+        <w:t>GND – Connect to Arduino GND pin on the power connector</w:t>
+      </w:r>
+    </w:p>
+    <w:p>
+      <w:pPr>
+        <w:pStyle w:val="ListParagraph"/>
+        <w:numPr>
+          <w:ilvl w:val="1"/>
+          <w:numId w:val="17"/>
+        </w:numPr>
+      </w:pPr>
+      <w:r>
+        <w:t>SDA/SCL – I2C Connection, connected to A4 and A5</w:t>
+      </w:r>
+    </w:p>
+    <w:p>
+      <w:pPr>
+        <w:pStyle w:val="ListParagraph"/>
+        <w:numPr>
+          <w:ilvl w:val="1"/>
+          <w:numId w:val="17"/>
+        </w:numPr>
+      </w:pPr>
+      <w:r>
+        <w:t>INT_</w:t>
+      </w:r>
+      <w:r>
+        <w:t>KX122</w:t>
+      </w:r>
+      <w:r>
+        <w:t xml:space="preserve"> - This pin is used monitor the interrupt pins on the </w:t>
+      </w:r>
+      <w:r>
+        <w:t>KX122</w:t>
+      </w:r>
+      <w:r>
+        <w:t>.  This pin is not used in the example application.</w:t>
+      </w:r>
+    </w:p>
+    <w:p>
+      <w:pPr>
+        <w:pStyle w:val="Heading2"/>
+      </w:pPr>
+      <w:bookmarkStart w:id="23" w:name="_Toc423025084"/>
+      <w:r>
+        <w:lastRenderedPageBreak/>
+        <w:t xml:space="preserve">Software Explanation for </w:t>
+      </w:r>
+      <w:r>
+        <w:t xml:space="preserve">Kionix KX122 Accelerometer Sensor </w:t>
+      </w:r>
+      <w:r>
+        <w:t>to the Arduino Uno</w:t>
+      </w:r>
+      <w:bookmarkEnd w:id="23"/>
+    </w:p>
+    <w:p>
+      <w:pPr>
+        <w:pStyle w:val="ListParagraph"/>
+        <w:numPr>
+          <w:ilvl w:val="0"/>
+          <w:numId w:val="19"/>
+        </w:numPr>
+      </w:pPr>
+      <w:r>
+        <w:t>Code Segments pertaining to this sensor can be found by defining and seeing code within the “</w:t>
+      </w:r>
+      <w:r>
+        <w:rPr>
+          <w:b/>
+          <w:i/>
+        </w:rPr>
+        <w:t>kx122</w:t>
+      </w:r>
+      <w:r>
+        <w:t>” #ifDef statements</w:t>
+      </w:r>
+    </w:p>
+    <w:p>
+      <w:pPr>
+        <w:pStyle w:val="ListParagraph"/>
+        <w:numPr>
+          <w:ilvl w:val="0"/>
+          <w:numId w:val="19"/>
+        </w:numPr>
+      </w:pPr>
+      <w:r>
+        <w:t xml:space="preserve"> Pseudo-Code Explanation</w:t>
+      </w:r>
+    </w:p>
+    <w:p>
+      <w:pPr>
+        <w:pStyle w:val="ListParagraph"/>
+        <w:numPr>
+          <w:ilvl w:val="1"/>
+          <w:numId w:val="19"/>
+        </w:numPr>
+      </w:pPr>
+      <w:r>
+        <w:t>Define Relevant Variables</w:t>
+      </w:r>
+    </w:p>
+    <w:p>
+      <w:pPr>
+        <w:pStyle w:val="ListParagraph"/>
+        <w:numPr>
+          <w:ilvl w:val="1"/>
+          <w:numId w:val="19"/>
+        </w:numPr>
+      </w:pPr>
+      <w:r>
+        <w:t>Begin setup()</w:t>
+      </w:r>
+    </w:p>
+    <w:p>
+      <w:pPr>
+        <w:pStyle w:val="ListParagraph"/>
+        <w:numPr>
+          <w:ilvl w:val="2"/>
+          <w:numId w:val="19"/>
+        </w:numPr>
+      </w:pPr>
+      <w:r>
+        <w:t>Initialize the I2C output</w:t>
+      </w:r>
+    </w:p>
+    <w:p>
+      <w:pPr>
+        <w:pStyle w:val="ListParagraph"/>
+        <w:numPr>
+          <w:ilvl w:val="3"/>
+          <w:numId w:val="19"/>
+        </w:numPr>
+      </w:pPr>
+      <w:r>
+        <w:t>Note: this sensor uses the “SoftI2CMaster” library to read and write send the I2C commands (</w:t>
+      </w:r>
+      <w:hyperlink r:id="rId38" w:history="1">
+        <w:r>
+          <w:rPr>
+            <w:rStyle w:val="Hyperlink"/>
+          </w:rPr>
+          <w:t>http://arduino.cc/en/reference/wire</w:t>
+        </w:r>
+      </w:hyperlink>
+      <w:r>
+        <w:t xml:space="preserve">).  This was required because the “wire” library does not support the “repeated start” condition which is required for I2C reads from the </w:t>
+      </w:r>
+      <w:r>
+        <w:t>KX122 Accelerometer sensor</w:t>
+      </w:r>
+    </w:p>
+    <w:p>
+      <w:pPr>
+        <w:pStyle w:val="ListParagraph"/>
+        <w:numPr>
+          <w:ilvl w:val="3"/>
+          <w:numId w:val="19"/>
+        </w:numPr>
+      </w:pPr>
+      <w:r>
+        <w:t>This Library is not built into the Arduino IDE.  Resources for this can be found at the following address:</w:t>
+      </w:r>
+    </w:p>
+    <w:p>
+      <w:pPr>
+        <w:pStyle w:val="ListParagraph"/>
+        <w:numPr>
+          <w:ilvl w:val="4"/>
+          <w:numId w:val="19"/>
+        </w:numPr>
+      </w:pPr>
+      <w:hyperlink r:id="rId39" w:history="1">
+        <w:r>
+          <w:rPr>
+            <w:rStyle w:val="Hyperlink"/>
+          </w:rPr>
+          <w:t>http://playground.arduino.cc/Main/SoftwareI2CLibrary</w:t>
+        </w:r>
+      </w:hyperlink>
+    </w:p>
+    <w:p>
+      <w:pPr>
+        <w:pStyle w:val="ListParagraph"/>
+        <w:numPr>
+          <w:ilvl w:val="4"/>
+          <w:numId w:val="19"/>
+        </w:numPr>
+      </w:pPr>
+      <w:hyperlink r:id="rId40" w:history="1">
+        <w:r>
+          <w:rPr>
+            <w:rStyle w:val="Hyperlink"/>
+          </w:rPr>
+          <w:t>https://github.com/felias-fogg/SoftI2CMaster</w:t>
+        </w:r>
+      </w:hyperlink>
+      <w:r>
+        <w:t xml:space="preserve"> </w:t>
+      </w:r>
+    </w:p>
+    <w:p>
+      <w:pPr>
+        <w:pStyle w:val="ListParagraph"/>
+        <w:numPr>
+          <w:ilvl w:val="2"/>
+          <w:numId w:val="19"/>
+        </w:numPr>
+      </w:pPr>
+      <w:r>
+        <w:t>Configure the Color Sensor once by performing the following writes:</w:t>
+      </w:r>
+    </w:p>
+    <w:p>
+      <w:pPr>
+        <w:pStyle w:val="ListParagraph"/>
+        <w:numPr>
+          <w:ilvl w:val="3"/>
+          <w:numId w:val="19"/>
+        </w:numPr>
+      </w:pPr>
+      <w:r>
+        <w:t xml:space="preserve">1. </w:t>
+      </w:r>
+      <w:r>
+        <w:t>CNTL1</w:t>
+      </w:r>
+      <w:r>
+        <w:t xml:space="preserve"> Register (0x</w:t>
+      </w:r>
+      <w:r>
+        <w:t>18</w:t>
+      </w:r>
+      <w:r>
+        <w:t>), write (0x</w:t>
+      </w:r>
+      <w:r>
+        <w:t>41</w:t>
+      </w:r>
+      <w:r>
+        <w:t>)</w:t>
+      </w:r>
+    </w:p>
+    <w:p>
+      <w:pPr>
+        <w:pStyle w:val="ListParagraph"/>
+        <w:numPr>
+          <w:ilvl w:val="3"/>
+          <w:numId w:val="19"/>
+        </w:numPr>
+      </w:pPr>
+      <w:r>
+        <w:t xml:space="preserve">2. </w:t>
+      </w:r>
+      <w:r>
+        <w:t>ODCNTL</w:t>
+      </w:r>
+      <w:r>
+        <w:t xml:space="preserve"> Register (0x</w:t>
+      </w:r>
+      <w:r>
+        <w:t>1B</w:t>
+      </w:r>
+      <w:r>
+        <w:t>), write (0x</w:t>
+      </w:r>
+      <w:r>
+        <w:t>02</w:t>
+      </w:r>
+      <w:r>
+        <w:t>)</w:t>
+      </w:r>
+    </w:p>
+    <w:p>
+      <w:pPr>
+        <w:pStyle w:val="ListParagraph"/>
+        <w:numPr>
+          <w:ilvl w:val="3"/>
+          <w:numId w:val="19"/>
+        </w:numPr>
+      </w:pPr>
+      <w:r>
+        <w:t xml:space="preserve">3. </w:t>
+      </w:r>
+      <w:r>
+        <w:t xml:space="preserve">CNTL3 </w:t>
+      </w:r>
+      <w:r>
+        <w:t>Register (0x</w:t>
+      </w:r>
+      <w:r>
+        <w:t>1A</w:t>
+      </w:r>
+      <w:r>
+        <w:t>), write (0x</w:t>
+      </w:r>
+      <w:r>
+        <w:t>D8</w:t>
+      </w:r>
+      <w:r>
+        <w:t>)</w:t>
+      </w:r>
+    </w:p>
+    <w:p>
+      <w:pPr>
+        <w:pStyle w:val="ListParagraph"/>
+        <w:numPr>
+          <w:ilvl w:val="3"/>
+          <w:numId w:val="19"/>
+        </w:numPr>
+      </w:pPr>
+      <w:r>
+        <w:t xml:space="preserve">4. </w:t>
+      </w:r>
+      <w:r>
+        <w:t xml:space="preserve">TILT_TIMER </w:t>
+      </w:r>
+      <w:r>
+        <w:t>Register (0x</w:t>
+      </w:r>
+      <w:r>
+        <w:t>22</w:t>
+      </w:r>
+      <w:r>
+        <w:t>), write (0x0</w:t>
+      </w:r>
+      <w:r>
+        <w:t>1</w:t>
+      </w:r>
+      <w:r>
+        <w:t>)</w:t>
+      </w:r>
+    </w:p>
+    <w:p>
+      <w:pPr>
+        <w:pStyle w:val="ListParagraph"/>
+        <w:numPr>
+          <w:ilvl w:val="3"/>
+          <w:numId w:val="19"/>
+        </w:numPr>
+      </w:pPr>
+      <w:r>
+        <w:t>5</w:t>
+      </w:r>
+      <w:r>
+        <w:t xml:space="preserve">. </w:t>
+      </w:r>
+      <w:r>
+        <w:t>CNTL1</w:t>
+      </w:r>
+      <w:r>
+        <w:t xml:space="preserve"> Register (0x</w:t>
+      </w:r>
+      <w:r>
+        <w:t>18</w:t>
+      </w:r>
+      <w:r>
+        <w:t>), write (0x</w:t>
+      </w:r>
+      <w:r>
+        <w:t>C1</w:t>
+      </w:r>
+      <w:r>
+        <w:t>)</w:t>
+      </w:r>
+      <w:r>
+        <w:t xml:space="preserve"> (Enable bit to ON)</w:t>
+      </w:r>
+    </w:p>
+    <w:p>
+      <w:pPr>
+        <w:pStyle w:val="ListParagraph"/>
+        <w:numPr>
+          <w:ilvl w:val="3"/>
+          <w:numId w:val="19"/>
+        </w:numPr>
+      </w:pPr>
+      <w:r>
+        <w:t xml:space="preserve">Note: Please see the </w:t>
+      </w:r>
+      <w:r>
+        <w:t>KX122</w:t>
+      </w:r>
+      <w:r>
+        <w:t xml:space="preserve"> datasheet for additional information on these registers</w:t>
+      </w:r>
+    </w:p>
+    <w:p>
+      <w:pPr>
+        <w:pStyle w:val="ListParagraph"/>
+        <w:numPr>
+          <w:ilvl w:val="1"/>
+          <w:numId w:val="19"/>
+        </w:numPr>
+      </w:pPr>
+      <w:r>
+        <w:t>Begin loop()</w:t>
+      </w:r>
+    </w:p>
+    <w:p>
+      <w:pPr>
+        <w:pStyle w:val="ListParagraph"/>
+        <w:numPr>
+          <w:ilvl w:val="2"/>
+          <w:numId w:val="19"/>
+        </w:numPr>
+      </w:pPr>
+      <w:r>
+        <w:t>Read back the Accelerometer output by reading 6 Bytes starting from address 0x</w:t>
+      </w:r>
+      <w:r>
+        <w:t>06</w:t>
+      </w:r>
+      <w:r>
+        <w:t>. [0][1]...[5]</w:t>
+      </w:r>
+    </w:p>
+    <w:p>
+      <w:pPr>
+        <w:pStyle w:val="ListParagraph"/>
+        <w:numPr>
+          <w:ilvl w:val="2"/>
+          <w:numId w:val="19"/>
+        </w:numPr>
+      </w:pPr>
+      <w:r>
+        <w:t xml:space="preserve">Format Raw temperature and pressure </w:t>
+      </w:r>
+    </w:p>
+    <w:p>
+      <w:pPr>
+        <w:pStyle w:val="ListParagraph"/>
+        <w:numPr>
+          <w:ilvl w:val="3"/>
+          <w:numId w:val="19"/>
+        </w:numPr>
+      </w:pPr>
+      <w:r>
+        <w:t xml:space="preserve">ACCEL X Axis Raw </w:t>
+      </w:r>
+      <w:r>
+        <w:t>= ([1]&lt;&lt;8) | ([0])</w:t>
+      </w:r>
+    </w:p>
+    <w:p>
+      <w:pPr>
+        <w:pStyle w:val="ListParagraph"/>
+        <w:numPr>
+          <w:ilvl w:val="3"/>
+          <w:numId w:val="19"/>
+        </w:numPr>
+      </w:pPr>
+      <w:r>
+        <w:t xml:space="preserve">ACCEL </w:t>
+      </w:r>
+      <w:r>
+        <w:t>Y</w:t>
+      </w:r>
+      <w:r>
+        <w:t xml:space="preserve"> Axis Raw </w:t>
+      </w:r>
+      <w:r>
+        <w:t>= ([3]&lt;&lt;8) | ([2])</w:t>
+      </w:r>
+    </w:p>
+    <w:p>
+      <w:pPr>
+        <w:pStyle w:val="ListParagraph"/>
+        <w:numPr>
+          <w:ilvl w:val="3"/>
+          <w:numId w:val="19"/>
+        </w:numPr>
+      </w:pPr>
+      <w:r>
+        <w:t>ACCEL Z</w:t>
+      </w:r>
+      <w:r>
+        <w:t xml:space="preserve"> Axis Raw </w:t>
+      </w:r>
+      <w:r>
+        <w:t>= ([5]&lt;&lt;8) | ([4])</w:t>
+      </w:r>
+    </w:p>
+    <w:p>
+      <w:pPr>
+        <w:pStyle w:val="ListParagraph"/>
+        <w:numPr>
+          <w:ilvl w:val="2"/>
+          <w:numId w:val="19"/>
+        </w:numPr>
+      </w:pPr>
+      <w:r>
+        <w:t>Convert Raw Returned Value to Real Values</w:t>
+      </w:r>
+    </w:p>
+    <w:p>
+      <w:pPr>
+        <w:pStyle w:val="ListParagraph"/>
+        <w:numPr>
+          <w:ilvl w:val="3"/>
+          <w:numId w:val="19"/>
+        </w:numPr>
+      </w:pPr>
+      <w:r>
+        <w:t xml:space="preserve">ACCEL X in g = </w:t>
+      </w:r>
+      <w:r>
+        <w:t>ACCEL X Axis Raw</w:t>
+      </w:r>
+      <w:r>
+        <w:t xml:space="preserve"> / 16384</w:t>
+      </w:r>
+    </w:p>
+    <w:p>
+      <w:pPr>
+        <w:pStyle w:val="ListParagraph"/>
+        <w:numPr>
+          <w:ilvl w:val="3"/>
+          <w:numId w:val="19"/>
+        </w:numPr>
+      </w:pPr>
+      <w:r>
+        <w:t xml:space="preserve">ACCEL X in g </w:t>
+      </w:r>
+      <w:r>
+        <w:t xml:space="preserve">= </w:t>
+      </w:r>
+      <w:r>
+        <w:t>ACCEL Y Axis Raw / 16384</w:t>
+      </w:r>
+    </w:p>
+    <w:p>
+      <w:pPr>
+        <w:pStyle w:val="ListParagraph"/>
+        <w:numPr>
+          <w:ilvl w:val="3"/>
+          <w:numId w:val="19"/>
+        </w:numPr>
+      </w:pPr>
+      <w:r>
+        <w:t>ACCEL X in g = ACCEL Z</w:t>
+      </w:r>
+      <w:r>
+        <w:t xml:space="preserve"> Axis Raw</w:t>
+      </w:r>
+      <w:r>
+        <w:t xml:space="preserve"> / 16384</w:t>
+      </w:r>
+    </w:p>
+    <w:p>
+      <w:pPr>
+        <w:pStyle w:val="ListParagraph"/>
+        <w:numPr>
+          <w:ilvl w:val="2"/>
+          <w:numId w:val="19"/>
+        </w:numPr>
+      </w:pPr>
+      <w:r>
+        <w:t>Format Serial Output and Return Information</w:t>
+      </w:r>
+    </w:p>
+    <w:p/>
+    <w:p>
+      <w:pPr>
+        <w:pStyle w:val="Heading2"/>
+      </w:pPr>
+      <w:bookmarkStart w:id="24" w:name="_Toc423025085"/>
+      <w:r>
+        <w:lastRenderedPageBreak/>
+        <w:t xml:space="preserve">Hardware Connection for Kionix </w:t>
+      </w:r>
+      <w:r>
+        <w:t>KXG03</w:t>
+      </w:r>
+      <w:r>
+        <w:t xml:space="preserve"> </w:t>
+      </w:r>
+      <w:r>
+        <w:t>Gyroscopic</w:t>
+      </w:r>
+      <w:r>
+        <w:t xml:space="preserve"> Sensor for the Arduino Uno</w:t>
+      </w:r>
+      <w:bookmarkEnd w:id="24"/>
+    </w:p>
+    <w:p>
+      <w:pPr>
+        <w:pStyle w:val="ListParagraph"/>
+        <w:numPr>
+          <w:ilvl w:val="0"/>
+          <w:numId w:val="17"/>
+        </w:numPr>
+      </w:pPr>
+      <w:r>
+        <w:t xml:space="preserve">Kionix </w:t>
+      </w:r>
+      <w:r>
+        <w:t xml:space="preserve">KXG03 </w:t>
+      </w:r>
+      <w:r>
+        <w:t>Accelerometer Sensor</w:t>
+      </w:r>
+    </w:p>
+    <w:p>
+      <w:pPr>
+        <w:pStyle w:val="ListParagraph"/>
+        <w:numPr>
+          <w:ilvl w:val="1"/>
+          <w:numId w:val="17"/>
+        </w:numPr>
+      </w:pPr>
+      <w:r>
+        <w:rPr>
+          <w:noProof/>
+        </w:rPr>
+        <w:drawing>
+          <wp:inline distT="0" distB="0" distL="0" distR="0" wp14:anchorId="60901672" wp14:editId="3359D823">
+            <wp:extent cx="3519577" cy="2315183"/>
+            <wp:effectExtent l="0" t="0" r="5080" b="9525"/>
+            <wp:docPr id="13" name="Picture 13"/>
+            <wp:cNvGraphicFramePr>
+              <a:graphicFrameLocks xmlns:a="http://schemas.openxmlformats.org/drawingml/2006/main" noChangeAspect="1"/>
+            </wp:cNvGraphicFramePr>
+            <a:graphic xmlns:a="http://schemas.openxmlformats.org/drawingml/2006/main">
+              <a:graphicData uri="http://schemas.openxmlformats.org/drawingml/2006/picture">
+                <pic:pic xmlns:pic="http://schemas.openxmlformats.org/drawingml/2006/picture">
+                  <pic:nvPicPr>
+                    <pic:cNvPr id="1" name=""/>
+                    <pic:cNvPicPr/>
+                  </pic:nvPicPr>
+                  <pic:blipFill>
+                    <a:blip r:embed="rId41"/>
+                    <a:stretch>
+                      <a:fillRect/>
+                    </a:stretch>
+                  </pic:blipFill>
+                  <pic:spPr>
+                    <a:xfrm>
+                      <a:off x="0" y="0"/>
+                      <a:ext cx="3530389" cy="2322295"/>
+                    </a:xfrm>
+                    <a:prstGeom prst="rect">
+                      <a:avLst/>
+                    </a:prstGeom>
+                  </pic:spPr>
+                </pic:pic>
+              </a:graphicData>
+            </a:graphic>
+          </wp:inline>
+        </w:drawing>
+      </w:r>
+    </w:p>
+    <w:p>
+      <w:pPr>
+        <w:pStyle w:val="ListParagraph"/>
+        <w:numPr>
+          <w:ilvl w:val="0"/>
+          <w:numId w:val="17"/>
+        </w:numPr>
+      </w:pPr>
+      <w:r>
+        <w:t>As seen in the schematic above, this device connects 6 pins.</w:t>
+      </w:r>
+    </w:p>
+    <w:p>
+      <w:pPr>
+        <w:pStyle w:val="ListParagraph"/>
+        <w:numPr>
+          <w:ilvl w:val="1"/>
+          <w:numId w:val="17"/>
+        </w:numPr>
+      </w:pPr>
+      <w:r>
+        <w:t>VDD – Connect to Arduino 3.3V output pin on power connector</w:t>
+      </w:r>
+    </w:p>
+    <w:p>
+      <w:pPr>
+        <w:pStyle w:val="ListParagraph"/>
+        <w:numPr>
+          <w:ilvl w:val="1"/>
+          <w:numId w:val="17"/>
+        </w:numPr>
+      </w:pPr>
+      <w:r>
+        <w:t>GND – Connect to Arduino GND pin on the power connector</w:t>
+      </w:r>
+    </w:p>
+    <w:p>
+      <w:pPr>
+        <w:pStyle w:val="ListParagraph"/>
+        <w:numPr>
+          <w:ilvl w:val="1"/>
+          <w:numId w:val="17"/>
+        </w:numPr>
+      </w:pPr>
+      <w:r>
+        <w:t>SDA/SCL – I2C Connection, connected to A4 and A5</w:t>
+      </w:r>
+    </w:p>
+    <w:p>
+      <w:pPr>
+        <w:pStyle w:val="ListParagraph"/>
+        <w:numPr>
+          <w:ilvl w:val="1"/>
+          <w:numId w:val="17"/>
+        </w:numPr>
+      </w:pPr>
+      <w:r>
+        <w:t>INT_K</w:t>
+      </w:r>
+      <w:r>
+        <w:t>XG03</w:t>
+      </w:r>
+      <w:r>
+        <w:t xml:space="preserve"> - This pin is used monitor the interrupt pins on the </w:t>
+      </w:r>
+      <w:r>
+        <w:t>KXG03</w:t>
+      </w:r>
+      <w:r>
+        <w:t>.  This pin is not used in the example application.</w:t>
+      </w:r>
+    </w:p>
+    <w:p>
+      <w:pPr>
+        <w:pStyle w:val="Heading2"/>
+      </w:pPr>
+      <w:bookmarkStart w:id="25" w:name="_Toc423025086"/>
+      <w:r>
+        <w:t>Software Explanation for Kionix KXG03 Gyroscopic Sensor to the Arduino Uno</w:t>
+      </w:r>
+      <w:bookmarkEnd w:id="25"/>
+    </w:p>
+    <w:p>
+      <w:pPr>
+        <w:pStyle w:val="ListParagraph"/>
+        <w:numPr>
+          <w:ilvl w:val="0"/>
+          <w:numId w:val="19"/>
+        </w:numPr>
+      </w:pPr>
+      <w:r>
+        <w:t>Code Segments pertaining to this sensor can be found by defining and seeing code within the “</w:t>
+      </w:r>
+      <w:r>
+        <w:rPr>
+          <w:b/>
+          <w:i/>
+        </w:rPr>
+        <w:t>KXG03</w:t>
+      </w:r>
+      <w:r>
+        <w:t>” #ifDef statements</w:t>
+      </w:r>
+    </w:p>
+    <w:p>
+      <w:pPr>
+        <w:pStyle w:val="ListParagraph"/>
+        <w:numPr>
+          <w:ilvl w:val="0"/>
+          <w:numId w:val="19"/>
+        </w:numPr>
+      </w:pPr>
+      <w:r>
+        <w:t xml:space="preserve"> Pseudo-Code Explanation</w:t>
+      </w:r>
+    </w:p>
+    <w:p>
+      <w:pPr>
+        <w:pStyle w:val="ListParagraph"/>
+        <w:numPr>
+          <w:ilvl w:val="1"/>
+          <w:numId w:val="19"/>
+        </w:numPr>
+      </w:pPr>
+      <w:r>
+        <w:t>Define Relevant Variables</w:t>
+      </w:r>
+    </w:p>
+    <w:p>
+      <w:pPr>
+        <w:pStyle w:val="ListParagraph"/>
+        <w:numPr>
+          <w:ilvl w:val="1"/>
+          <w:numId w:val="19"/>
+        </w:numPr>
+      </w:pPr>
+      <w:r>
+        <w:t>Begin setup()</w:t>
+      </w:r>
+    </w:p>
+    <w:p>
+      <w:pPr>
+        <w:pStyle w:val="ListParagraph"/>
+        <w:numPr>
+          <w:ilvl w:val="2"/>
+          <w:numId w:val="19"/>
+        </w:numPr>
+      </w:pPr>
+      <w:r>
+        <w:t>Initialize the I2C output</w:t>
+      </w:r>
+    </w:p>
+    <w:p>
+      <w:pPr>
+        <w:pStyle w:val="ListParagraph"/>
+        <w:numPr>
+          <w:ilvl w:val="3"/>
+          <w:numId w:val="19"/>
+        </w:numPr>
+      </w:pPr>
+      <w:r>
+        <w:t>Note: this sensor uses the “SoftI2CMaster” library to read and write send the I2C commands (</w:t>
+      </w:r>
+      <w:hyperlink r:id="rId42" w:history="1">
+        <w:r>
+          <w:rPr>
+            <w:rStyle w:val="Hyperlink"/>
+          </w:rPr>
+          <w:t>http://arduino.cc/en/reference/wire</w:t>
+        </w:r>
+      </w:hyperlink>
+      <w:r>
+        <w:t>).  This was required because the “wire” library does not support the “repeated start” condition which is required for I2C reads from the KX122 Accelerometer sensor</w:t>
+      </w:r>
+    </w:p>
+    <w:p>
+      <w:pPr>
+        <w:pStyle w:val="ListParagraph"/>
+        <w:numPr>
+          <w:ilvl w:val="3"/>
+          <w:numId w:val="19"/>
+        </w:numPr>
+      </w:pPr>
+      <w:r>
+        <w:t>This Library is not built into the Arduino IDE.  Resources for this can be found at the following address:</w:t>
+      </w:r>
+    </w:p>
+    <w:p>
+      <w:pPr>
+        <w:pStyle w:val="ListParagraph"/>
+        <w:numPr>
+          <w:ilvl w:val="4"/>
+          <w:numId w:val="19"/>
+        </w:numPr>
+      </w:pPr>
+      <w:hyperlink r:id="rId43" w:history="1">
+        <w:r>
+          <w:rPr>
+            <w:rStyle w:val="Hyperlink"/>
+          </w:rPr>
+          <w:t>http://playground.arduino.cc/Main/SoftwareI2CLibrary</w:t>
+        </w:r>
+      </w:hyperlink>
+    </w:p>
+    <w:p>
+      <w:pPr>
+        <w:pStyle w:val="ListParagraph"/>
+        <w:numPr>
+          <w:ilvl w:val="4"/>
+          <w:numId w:val="19"/>
+        </w:numPr>
+      </w:pPr>
+      <w:hyperlink r:id="rId44" w:history="1">
+        <w:r>
+          <w:rPr>
+            <w:rStyle w:val="Hyperlink"/>
+          </w:rPr>
+          <w:t>https://github.com/felias-fogg/SoftI2CMaster</w:t>
+        </w:r>
+      </w:hyperlink>
+      <w:r>
+        <w:t xml:space="preserve"> </w:t>
+      </w:r>
+    </w:p>
+    <w:p>
+      <w:pPr>
+        <w:pStyle w:val="ListParagraph"/>
+        <w:numPr>
+          <w:ilvl w:val="2"/>
+          <w:numId w:val="19"/>
+        </w:numPr>
+      </w:pPr>
+      <w:r>
+        <w:t>Configure the Color Sensor once by performing the following writes:</w:t>
+      </w:r>
+    </w:p>
+    <w:p>
+      <w:pPr>
+        <w:pStyle w:val="ListParagraph"/>
+        <w:numPr>
+          <w:ilvl w:val="3"/>
+          <w:numId w:val="19"/>
+        </w:numPr>
+      </w:pPr>
+      <w:r>
+        <w:lastRenderedPageBreak/>
+        <w:t>COMING SOON!!!</w:t>
+      </w:r>
+    </w:p>
+    <w:p>
+      <w:pPr>
+        <w:pStyle w:val="ListParagraph"/>
+        <w:numPr>
+          <w:ilvl w:val="3"/>
+          <w:numId w:val="19"/>
+        </w:numPr>
+      </w:pPr>
+      <w:r>
+        <w:t xml:space="preserve">Note: Please see the </w:t>
+      </w:r>
+      <w:r>
+        <w:t>KXG03</w:t>
+      </w:r>
+      <w:r>
+        <w:t xml:space="preserve"> datasheet for additional information on these registers</w:t>
+      </w:r>
+    </w:p>
+    <w:p>
+      <w:pPr>
+        <w:pStyle w:val="ListParagraph"/>
+        <w:numPr>
+          <w:ilvl w:val="1"/>
+          <w:numId w:val="19"/>
+        </w:numPr>
+      </w:pPr>
+      <w:r>
+        <w:t>Begin loop()</w:t>
+      </w:r>
+    </w:p>
+    <w:p>
+      <w:pPr>
+        <w:pStyle w:val="ListParagraph"/>
+        <w:numPr>
+          <w:ilvl w:val="2"/>
+          <w:numId w:val="19"/>
+        </w:numPr>
+      </w:pPr>
+      <w:r>
+        <w:t xml:space="preserve">Read back the </w:t>
+      </w:r>
+      <w:r>
+        <w:t>Gyro</w:t>
+      </w:r>
+      <w:r>
+        <w:t xml:space="preserve"> output by reading 6 Bytes starting from address </w:t>
+      </w:r>
+      <w:r>
+        <w:t>[???]</w:t>
+      </w:r>
+      <w:r>
+        <w:t>. [0][1]...[5]</w:t>
+      </w:r>
+    </w:p>
+    <w:p>
+      <w:pPr>
+        <w:pStyle w:val="ListParagraph"/>
+        <w:numPr>
+          <w:ilvl w:val="2"/>
+          <w:numId w:val="19"/>
+        </w:numPr>
+      </w:pPr>
+      <w:r>
+        <w:t xml:space="preserve">Format Raw temperature and pressure </w:t>
+      </w:r>
+    </w:p>
+    <w:p>
+      <w:pPr>
+        <w:pStyle w:val="ListParagraph"/>
+        <w:numPr>
+          <w:ilvl w:val="3"/>
+          <w:numId w:val="19"/>
+        </w:numPr>
+      </w:pPr>
+      <w:r>
+        <w:t>GYRO</w:t>
+      </w:r>
+      <w:r>
+        <w:t xml:space="preserve"> X Axis Raw = ([1]&lt;&lt;8) | ([0])</w:t>
+      </w:r>
+    </w:p>
+    <w:p>
+      <w:pPr>
+        <w:pStyle w:val="ListParagraph"/>
+        <w:numPr>
+          <w:ilvl w:val="3"/>
+          <w:numId w:val="19"/>
+        </w:numPr>
+      </w:pPr>
+      <w:r>
+        <w:t>GYRO</w:t>
+      </w:r>
+      <w:r>
+        <w:t xml:space="preserve"> Y Axis Raw = ([3]&lt;&lt;8) | ([2])</w:t>
+      </w:r>
+    </w:p>
+    <w:p>
+      <w:pPr>
+        <w:pStyle w:val="ListParagraph"/>
+        <w:numPr>
+          <w:ilvl w:val="3"/>
+          <w:numId w:val="19"/>
+        </w:numPr>
+      </w:pPr>
+      <w:r>
+        <w:t>GYRO</w:t>
+      </w:r>
+      <w:r>
+        <w:t xml:space="preserve"> Z Axis Raw = ([5]&lt;&lt;8) | ([4])</w:t>
+      </w:r>
+    </w:p>
+    <w:p>
+      <w:pPr>
+        <w:pStyle w:val="ListParagraph"/>
+        <w:numPr>
+          <w:ilvl w:val="2"/>
+          <w:numId w:val="19"/>
+        </w:numPr>
+      </w:pPr>
+      <w:r>
+        <w:t>Convert Raw Returned Value to Real Values</w:t>
+      </w:r>
+    </w:p>
+    <w:p>
+      <w:pPr>
+        <w:pStyle w:val="ListParagraph"/>
+        <w:numPr>
+          <w:ilvl w:val="3"/>
+          <w:numId w:val="19"/>
+        </w:numPr>
+      </w:pPr>
+      <w:r>
+        <w:t>COMING SOON!</w:t>
+      </w:r>
+      <w:r>
+        <w:t>!!</w:t>
+      </w:r>
+    </w:p>
+    <w:p>
+      <w:pPr>
+        <w:pStyle w:val="ListParagraph"/>
+        <w:numPr>
+          <w:ilvl w:val="2"/>
+          <w:numId w:val="19"/>
+        </w:numPr>
+      </w:pPr>
+      <w:r>
+        <w:t>Format Serial Output and Return Information</w:t>
+      </w:r>
+    </w:p>
+    <w:p/>
+    <w:p/>
     <w:p/>
     <w:sectPr>
-      <w:headerReference w:type="default" r:id="rId25"/>
-      <w:footerReference w:type="default" r:id="rId26"/>
+      <w:headerReference w:type="default" r:id="rId45"/>
+      <w:footerReference w:type="default" r:id="rId46"/>
       <w:pgSz w:w="12240" w:h="15840"/>
       <w:pgMar w:top="1440" w:right="1440" w:bottom="1440" w:left="1440" w:header="576" w:footer="720" w:gutter="0"/>
       <w:cols w:space="720"/>
@@ -4047,50 +7686,6 @@
     </w:sectPr>
   </w:body>
 </w:document>
-</file>
-
-<file path=word/comments.xml><?xml version="1.0" encoding="utf-8"?>
-<w:comments xmlns:wpc="http://schemas.microsoft.com/office/word/2010/wordprocessingCanvas" xmlns:mc="http://schemas.openxmlformats.org/markup-compatibility/2006" xmlns:o="urn:schemas-microsoft-com:office:office" xmlns:r="http://schemas.openxmlformats.org/officeDocument/2006/relationships" xmlns:m="http://schemas.openxmlformats.org/officeDocument/2006/math" xmlns:v="urn:schemas-microsoft-com:vml" xmlns:wp14="http://schemas.microsoft.com/office/word/2010/wordprocessingDrawing" xmlns:wp="http://schemas.openxmlformats.org/drawingml/2006/wordprocessingDrawing" xmlns:w10="urn:schemas-microsoft-com:office:word" xmlns:w="http://schemas.openxmlformats.org/wordprocessingml/2006/main" xmlns:w14="http://schemas.microsoft.com/office/word/2010/wordml" xmlns:w15="http://schemas.microsoft.com/office/word/2012/wordml" xmlns:wpg="http://schemas.microsoft.com/office/word/2010/wordprocessingGroup" xmlns:wpi="http://schemas.microsoft.com/office/word/2010/wordprocessingInk" xmlns:wne="http://schemas.microsoft.com/office/word/2006/wordml" xmlns:wps="http://schemas.microsoft.com/office/word/2010/wordprocessingShape" mc:Ignorable="w14 w15 wp14">
-  <w:comment w:id="14" w:author="Kristopher Bahar" w:date="2015-06-15T18:31:00Z" w:initials="KB">
-    <w:p>
-      <w:pPr>
-        <w:pStyle w:val="CommentText"/>
-      </w:pPr>
-      <w:r>
-        <w:rPr>
-          <w:rStyle w:val="CommentReference"/>
-        </w:rPr>
-        <w:annotationRef/>
-      </w:r>
-      <w:r>
-        <w:t xml:space="preserve">Need to check the contents of </w:t>
-      </w:r>
-      <w:r>
-        <w:t>existing</w:t>
-      </w:r>
-      <w:r>
-        <w:t xml:space="preserve"> </w:t>
-      </w:r>
-      <w:r>
-        <w:t>explanation</w:t>
-      </w:r>
-      <w:r>
-        <w:t>s</w:t>
-      </w:r>
-      <w:bookmarkStart w:id="15" w:name="_GoBack"/>
-      <w:bookmarkEnd w:id="15"/>
-      <w:r>
-        <w:t>… then need to make sections for the new shield documentation</w:t>
-      </w:r>
-    </w:p>
-  </w:comment>
-</w:comments>
-</file>
-
-<file path=word/commentsExtended.xml><?xml version="1.0" encoding="utf-8"?>
-<w15:commentsEx xmlns:wpc="http://schemas.microsoft.com/office/word/2010/wordprocessingCanvas" xmlns:mc="http://schemas.openxmlformats.org/markup-compatibility/2006" xmlns:o="urn:schemas-microsoft-com:office:office" xmlns:r="http://schemas.openxmlformats.org/officeDocument/2006/relationships" xmlns:m="http://schemas.openxmlformats.org/officeDocument/2006/math" xmlns:v="urn:schemas-microsoft-com:vml" xmlns:wp14="http://schemas.microsoft.com/office/word/2010/wordprocessingDrawing" xmlns:wp="http://schemas.openxmlformats.org/drawingml/2006/wordprocessingDrawing" xmlns:w10="urn:schemas-microsoft-com:office:word" xmlns:w="http://schemas.openxmlformats.org/wordprocessingml/2006/main" xmlns:w14="http://schemas.microsoft.com/office/word/2010/wordml" xmlns:w15="http://schemas.microsoft.com/office/word/2012/wordml" xmlns:wpg="http://schemas.microsoft.com/office/word/2010/wordprocessingGroup" xmlns:wpi="http://schemas.microsoft.com/office/word/2010/wordprocessingInk" xmlns:wne="http://schemas.microsoft.com/office/word/2006/wordml" xmlns:wps="http://schemas.microsoft.com/office/word/2010/wordprocessingShape" mc:Ignorable="w14 w15 wp14">
-  <w15:commentEx w15:paraId="5D2A032D" w15:done="0"/>
-</w15:commentsEx>
 </file>
 
 <file path=word/endnotes.xml><?xml version="1.0" encoding="utf-8"?>
@@ -4152,7 +7747,7 @@
           <w:rPr>
             <w:noProof/>
           </w:rPr>
-          <w:t>11</w:t>
+          <w:t>4</w:t>
         </w:r>
         <w:r>
           <w:rPr>
@@ -4408,7 +8003,10 @@
       </w:tabs>
     </w:pPr>
     <w:r>
-      <w:t xml:space="preserve">15 </w:t>
+      <w:t>2</w:t>
+    </w:r>
+    <w:r>
+      <w:t xml:space="preserve">5 </w:t>
     </w:r>
     <w:r>
       <w:t>June</w:t>
@@ -6323,14 +9921,6 @@
     <w:abstractNumId w:val="6"/>
   </w:num>
 </w:numbering>
-</file>
-
-<file path=word/people.xml><?xml version="1.0" encoding="utf-8"?>
-<w15:people xmlns:wpc="http://schemas.microsoft.com/office/word/2010/wordprocessingCanvas" xmlns:mc="http://schemas.openxmlformats.org/markup-compatibility/2006" xmlns:o="urn:schemas-microsoft-com:office:office" xmlns:r="http://schemas.openxmlformats.org/officeDocument/2006/relationships" xmlns:m="http://schemas.openxmlformats.org/officeDocument/2006/math" xmlns:v="urn:schemas-microsoft-com:vml" xmlns:wp14="http://schemas.microsoft.com/office/word/2010/wordprocessingDrawing" xmlns:wp="http://schemas.openxmlformats.org/drawingml/2006/wordprocessingDrawing" xmlns:w10="urn:schemas-microsoft-com:office:word" xmlns:w="http://schemas.openxmlformats.org/wordprocessingml/2006/main" xmlns:w14="http://schemas.microsoft.com/office/word/2010/wordml" xmlns:w15="http://schemas.microsoft.com/office/word/2012/wordml" xmlns:wpg="http://schemas.microsoft.com/office/word/2010/wordprocessingGroup" xmlns:wpi="http://schemas.microsoft.com/office/word/2010/wordprocessingInk" xmlns:wne="http://schemas.microsoft.com/office/word/2006/wordml" xmlns:wps="http://schemas.microsoft.com/office/word/2010/wordprocessingShape" mc:Ignorable="w14 w15 wp14">
-  <w15:person w15:author="Kristopher Bahar">
-    <w15:presenceInfo w15:providerId="None" w15:userId="Kristopher Bahar"/>
-  </w15:person>
-</w15:people>
 </file>
 
 <file path=word/styles.xml><?xml version="1.0" encoding="utf-8"?>
@@ -7387,7 +10977,7 @@
 </file>
 
 <file path=customXml/itemProps1.xml><?xml version="1.0" encoding="utf-8"?>
-<ds:datastoreItem xmlns:ds="http://schemas.openxmlformats.org/officeDocument/2006/customXml" ds:itemID="{5BFD6C5A-FD83-46F4-BF91-A89050966C70}">
+<ds:datastoreItem xmlns:ds="http://schemas.openxmlformats.org/officeDocument/2006/customXml" ds:itemID="{2AD199D6-01EC-4573-8D73-ACDF0A94F944}">
   <ds:schemaRefs>
     <ds:schemaRef ds:uri="http://schemas.openxmlformats.org/officeDocument/2006/bibliography"/>
   </ds:schemaRefs>

</xml_diff>

<commit_message>
Updated Nordic Code + Overall Documentation
Added "Draft" to all preliminary documentation.  Updated Nordic code to
latest revision in the MBED Repository.
</commit_message>
<xml_diff>
--- a/Platform Code/Arduino_UNO_FirmwareExample/Documentation/ROHM_Multi-SensorShield_PlatformGuide_Arduino.docx
+++ b/Platform Code/Arduino_UNO_FirmwareExample/Documentation/ROHM_Multi-SensorShield_PlatformGuide_Arduino.docx
@@ -103,6 +103,8 @@
           </wp:inline>
         </w:drawing>
       </w:r>
+      <w:bookmarkStart w:id="0" w:name="_GoBack"/>
+      <w:bookmarkEnd w:id="0"/>
     </w:p>
     <w:p>
       <w:pPr>
@@ -1936,12 +1938,12 @@
       <w:pPr>
         <w:pStyle w:val="Heading1"/>
       </w:pPr>
-      <w:bookmarkStart w:id="0" w:name="_Toc423025063"/>
+      <w:bookmarkStart w:id="1" w:name="_Toc423025063"/>
       <w:r>
         <w:lastRenderedPageBreak/>
         <w:t>Copyright and License</w:t>
       </w:r>
-      <w:bookmarkEnd w:id="0"/>
+      <w:bookmarkEnd w:id="1"/>
     </w:p>
     <w:p>
       <w:r>
@@ -2004,11 +2006,11 @@
       <w:pPr>
         <w:pStyle w:val="Heading1"/>
       </w:pPr>
-      <w:bookmarkStart w:id="1" w:name="_Toc423025064"/>
+      <w:bookmarkStart w:id="2" w:name="_Toc423025064"/>
       <w:r>
         <w:t>Revision History</w:t>
       </w:r>
-      <w:bookmarkEnd w:id="1"/>
+      <w:bookmarkEnd w:id="2"/>
     </w:p>
     <w:tbl>
       <w:tblPr>
@@ -2186,8 +2188,6 @@
             <w:r>
               <w:t>A</w:t>
             </w:r>
-            <w:bookmarkStart w:id="2" w:name="_GoBack"/>
-            <w:bookmarkEnd w:id="2"/>
           </w:p>
         </w:tc>
       </w:tr>
@@ -5268,13 +5268,7 @@
       </w:pPr>
       <w:bookmarkStart w:id="17" w:name="_Toc423025079"/>
       <w:r>
-        <w:t xml:space="preserve">Hardware Connection for ROHM </w:t>
-      </w:r>
-      <w:r>
-        <w:t xml:space="preserve">RPR-0521 3-in-1 Ambient Light Sensor, Proximity Sensor, and IR LED Combo Package for the </w:t>
-      </w:r>
-      <w:r>
-        <w:t>Arduino Uno</w:t>
+        <w:t>Hardware Connection for ROHM RPR-0521 3-in-1 Ambient Light Sensor, Proximity Sensor, and IR LED Combo Package for the Arduino Uno</w:t>
       </w:r>
       <w:bookmarkEnd w:id="17"/>
     </w:p>
@@ -5287,16 +5281,7 @@
         </w:numPr>
       </w:pPr>
       <w:r>
-        <w:t xml:space="preserve">ROHM </w:t>
-      </w:r>
-      <w:r>
-        <w:t>RPR-0521</w:t>
-      </w:r>
-      <w:r>
-        <w:t xml:space="preserve"> </w:t>
-      </w:r>
-      <w:r>
-        <w:t>ALS/PROX Sensor</w:t>
+        <w:t>ROHM RPR-0521 ALS/PROX Sensor</w:t>
       </w:r>
     </w:p>
     <w:p>
@@ -5406,19 +5391,7 @@
         </w:numPr>
       </w:pPr>
       <w:r>
-        <w:t>INT_</w:t>
-      </w:r>
-      <w:r>
-        <w:t>Optical</w:t>
-      </w:r>
-      <w:r>
-        <w:t xml:space="preserve"> - This pin is used monitor the interrupt pins on the </w:t>
-      </w:r>
-      <w:r>
-        <w:t>RPR-0521</w:t>
-      </w:r>
-      <w:r>
-        <w:t>.  This pin is not used in the example application.</w:t>
+        <w:t>INT_Optical - This pin is used monitor the interrupt pins on the RPR-0521.  This pin is not used in the example application.</w:t>
       </w:r>
     </w:p>
     <w:p>
@@ -5784,22 +5757,7 @@
         </w:numPr>
       </w:pPr>
       <w:r>
-        <w:t>RAW ALS DATA0</w:t>
-      </w:r>
-      <w:r>
-        <w:t xml:space="preserve"> = ([</w:t>
-      </w:r>
-      <w:r>
-        <w:t>3</w:t>
-      </w:r>
-      <w:r>
-        <w:t>]&lt;&lt;8) | ([</w:t>
-      </w:r>
-      <w:r>
-        <w:t>2</w:t>
-      </w:r>
-      <w:r>
-        <w:t>])</w:t>
+        <w:t>RAW ALS DATA0 = ([3]&lt;&lt;8) | ([2])</w:t>
       </w:r>
     </w:p>
     <w:p>
@@ -5811,22 +5769,7 @@
         </w:numPr>
       </w:pPr>
       <w:r>
-        <w:t>RAW ALS DATA1</w:t>
-      </w:r>
-      <w:r>
-        <w:t xml:space="preserve"> = ([</w:t>
-      </w:r>
-      <w:r>
-        <w:t>5</w:t>
-      </w:r>
-      <w:r>
-        <w:t>]&lt;&lt;8) | ([</w:t>
-      </w:r>
-      <w:r>
-        <w:t>4</w:t>
-      </w:r>
-      <w:r>
-        <w:t>])</w:t>
+        <w:t>RAW ALS DATA1 = ([5]&lt;&lt;8) | ([4])</w:t>
       </w:r>
     </w:p>
     <w:p>
@@ -5887,14 +5830,14 @@
             <v:path o:extrusionok="f" gradientshapeok="t" o:connecttype="rect"/>
             <o:lock v:ext="edit" aspectratio="t"/>
           </v:shapetype>
-          <v:shape id="_x0000_i1025" type="#_x0000_t75" style="width:354pt;height:213.75pt" o:ole="">
+          <v:shape id="_x0000_i1025" type="#_x0000_t75" style="width:353.75pt;height:214.1pt" o:ole="" o:bordertopcolor="this" o:borderleftcolor="this" o:borderbottomcolor="this" o:borderrightcolor="this">
             <v:imagedata r:id="rId31" o:title=""/>
             <w10:bordertop type="single" width="8"/>
             <w10:borderleft type="single" width="8"/>
             <w10:borderbottom type="single" width="8"/>
             <w10:borderright type="single" width="8"/>
           </v:shape>
-          <o:OLEObject Type="Embed" ProgID="Word.Document.12" ShapeID="_x0000_i1025" DrawAspect="Content" ObjectID="_1496766948" r:id="rId32">
+          <o:OLEObject Type="Embed" ProgID="Word.Document.12" ShapeID="_x0000_i1025" DrawAspect="Content" ObjectID="_1504947351" r:id="rId32">
             <o:FieldCodes>\s</o:FieldCodes>
           </o:OLEObject>
         </w:object>
@@ -5918,13 +5861,7 @@
       </w:pPr>
       <w:bookmarkStart w:id="20" w:name="_Toc423025081"/>
       <w:r>
-        <w:t xml:space="preserve">Hardware Connection for ROHM </w:t>
-      </w:r>
-      <w:r>
-        <w:t>BH1745NUC Color Sensor</w:t>
-      </w:r>
-      <w:r>
-        <w:t xml:space="preserve"> for the Arduino Uno</w:t>
+        <w:t>Hardware Connection for ROHM BH1745NUC Color Sensor for the Arduino Uno</w:t>
       </w:r>
       <w:bookmarkEnd w:id="20"/>
     </w:p>
@@ -6241,19 +6178,31 @@
         </w:numPr>
       </w:pPr>
       <w:r>
-        <w:t>1. Persistence</w:t>
-      </w:r>
-      <w:r>
-        <w:t xml:space="preserve"> Register (0x</w:t>
-      </w:r>
-      <w:r>
-        <w:t>61</w:t>
-      </w:r>
-      <w:r>
-        <w:t>), write (0x</w:t>
-      </w:r>
-      <w:r>
-        <w:t>03</w:t>
+        <w:t>1. Persistence Register (0x61), write (0x03)</w:t>
+      </w:r>
+    </w:p>
+    <w:p>
+      <w:pPr>
+        <w:pStyle w:val="ListParagraph"/>
+        <w:numPr>
+          <w:ilvl w:val="3"/>
+          <w:numId w:val="19"/>
+        </w:numPr>
+      </w:pPr>
+      <w:r>
+        <w:t>2</w:t>
+      </w:r>
+      <w:r>
+        <w:t xml:space="preserve">. Mode Control </w:t>
+      </w:r>
+      <w:r>
+        <w:t xml:space="preserve">1 </w:t>
+      </w:r>
+      <w:r>
+        <w:t>Register (0x41), write (0x</w:t>
+      </w:r>
+      <w:r>
+        <w:t>00</w:t>
       </w:r>
       <w:r>
         <w:t>)</w:t>
@@ -6268,58 +6217,13 @@
         </w:numPr>
       </w:pPr>
       <w:r>
-        <w:t>2</w:t>
-      </w:r>
-      <w:r>
-        <w:t xml:space="preserve">. Mode Control </w:t>
-      </w:r>
-      <w:r>
-        <w:t xml:space="preserve">1 </w:t>
-      </w:r>
-      <w:r>
-        <w:t>Register (0x41), write (0x</w:t>
-      </w:r>
-      <w:r>
-        <w:t>00</w:t>
-      </w:r>
-      <w:r>
-        <w:t>)</w:t>
-      </w:r>
-    </w:p>
-    <w:p>
-      <w:pPr>
-        <w:pStyle w:val="ListParagraph"/>
-        <w:numPr>
-          <w:ilvl w:val="3"/>
-          <w:numId w:val="19"/>
-        </w:numPr>
-      </w:pPr>
-      <w:r>
         <w:t>3</w:t>
       </w:r>
       <w:r>
         <w:t xml:space="preserve">. </w:t>
       </w:r>
       <w:r>
-        <w:t xml:space="preserve">Mode Control </w:t>
-      </w:r>
-      <w:r>
-        <w:t>2</w:t>
-      </w:r>
-      <w:r>
-        <w:t xml:space="preserve"> Register (0x4</w:t>
-      </w:r>
-      <w:r>
-        <w:t>2</w:t>
-      </w:r>
-      <w:r>
-        <w:t>), write (0x</w:t>
-      </w:r>
-      <w:r>
-        <w:t>92</w:t>
-      </w:r>
-      <w:r>
-        <w:t>)</w:t>
+        <w:t>Mode Control 2 Register (0x42), write (0x92)</w:t>
       </w:r>
     </w:p>
     <w:p>
@@ -6338,25 +6242,7 @@
         <w:t xml:space="preserve">. </w:t>
       </w:r>
       <w:r>
-        <w:t xml:space="preserve">Mode Control </w:t>
-      </w:r>
-      <w:r>
-        <w:t>3</w:t>
-      </w:r>
-      <w:r>
-        <w:t xml:space="preserve"> Register (0x4</w:t>
-      </w:r>
-      <w:r>
-        <w:t>3</w:t>
-      </w:r>
-      <w:r>
-        <w:t>), write (0x</w:t>
-      </w:r>
-      <w:r>
-        <w:t>02</w:t>
-      </w:r>
-      <w:r>
-        <w:t>)</w:t>
+        <w:t>Mode Control 3 Register (0x43), write (0x02)</w:t>
       </w:r>
     </w:p>
     <w:p>
@@ -6512,16 +6398,7 @@
         <w:t>Kionix</w:t>
       </w:r>
       <w:r>
-        <w:t xml:space="preserve"> KX122</w:t>
-      </w:r>
-      <w:r>
-        <w:t xml:space="preserve"> </w:t>
-      </w:r>
-      <w:r>
-        <w:t xml:space="preserve">Accelerometer </w:t>
-      </w:r>
-      <w:r>
-        <w:t>Sensor for the Arduino Uno</w:t>
+        <w:t xml:space="preserve"> KX122 Accelerometer Sensor for the Arduino Uno</w:t>
       </w:r>
       <w:bookmarkEnd w:id="22"/>
     </w:p>
@@ -6964,31 +6841,7 @@
         </w:numPr>
       </w:pPr>
       <w:r>
-        <w:t>5</w:t>
-      </w:r>
-      <w:r>
-        <w:t xml:space="preserve">. </w:t>
-      </w:r>
-      <w:r>
-        <w:t>CNTL1</w:t>
-      </w:r>
-      <w:r>
-        <w:t xml:space="preserve"> Register (0x</w:t>
-      </w:r>
-      <w:r>
-        <w:t>18</w:t>
-      </w:r>
-      <w:r>
-        <w:t>), write (0x</w:t>
-      </w:r>
-      <w:r>
-        <w:t>C1</w:t>
-      </w:r>
-      <w:r>
-        <w:t>)</w:t>
-      </w:r>
-      <w:r>
-        <w:t xml:space="preserve"> (Enable bit to ON)</w:t>
+        <w:t>5. CNTL1 Register (0x18), write (0xC1) (Enable bit to ON)</w:t>
       </w:r>
     </w:p>
     <w:p>
@@ -7075,13 +6928,7 @@
         </w:numPr>
       </w:pPr>
       <w:r>
-        <w:t xml:space="preserve">ACCEL </w:t>
-      </w:r>
-      <w:r>
-        <w:t>Y</w:t>
-      </w:r>
-      <w:r>
-        <w:t xml:space="preserve"> Axis Raw </w:t>
+        <w:t xml:space="preserve">ACCEL Y Axis Raw </w:t>
       </w:r>
       <w:r>
         <w:t>= ([3]&lt;&lt;8) | ([2])</w:t>
@@ -7096,10 +6943,7 @@
         </w:numPr>
       </w:pPr>
       <w:r>
-        <w:t>ACCEL Z</w:t>
-      </w:r>
-      <w:r>
-        <w:t xml:space="preserve"> Axis Raw </w:t>
+        <w:t xml:space="preserve">ACCEL Z Axis Raw </w:t>
       </w:r>
       <w:r>
         <w:t>= ([5]&lt;&lt;8) | ([4])</w:t>
@@ -7126,13 +6970,7 @@
         </w:numPr>
       </w:pPr>
       <w:r>
-        <w:t xml:space="preserve">ACCEL X in g = </w:t>
-      </w:r>
-      <w:r>
-        <w:t>ACCEL X Axis Raw</w:t>
-      </w:r>
-      <w:r>
-        <w:t xml:space="preserve"> / 16384</w:t>
+        <w:t>ACCEL X in g = ACCEL X Axis Raw / 16384</w:t>
       </w:r>
     </w:p>
     <w:p>
@@ -7144,13 +6982,7 @@
         </w:numPr>
       </w:pPr>
       <w:r>
-        <w:t xml:space="preserve">ACCEL X in g </w:t>
-      </w:r>
-      <w:r>
-        <w:t xml:space="preserve">= </w:t>
-      </w:r>
-      <w:r>
-        <w:t>ACCEL Y Axis Raw / 16384</w:t>
+        <w:t>ACCEL X in g = ACCEL Y Axis Raw / 16384</w:t>
       </w:r>
     </w:p>
     <w:p>
@@ -7162,13 +6994,7 @@
         </w:numPr>
       </w:pPr>
       <w:r>
-        <w:t>ACCEL X in g = ACCEL Z</w:t>
-      </w:r>
-      <w:r>
-        <w:t xml:space="preserve"> Axis Raw</w:t>
-      </w:r>
-      <w:r>
-        <w:t xml:space="preserve"> / 16384</w:t>
+        <w:t>ACCEL X in g = ACCEL Z Axis Raw / 16384</w:t>
       </w:r>
     </w:p>
     <w:p>
@@ -7191,19 +7017,7 @@
       <w:bookmarkStart w:id="24" w:name="_Toc423025085"/>
       <w:r>
         <w:lastRenderedPageBreak/>
-        <w:t xml:space="preserve">Hardware Connection for Kionix </w:t>
-      </w:r>
-      <w:r>
-        <w:t>KXG03</w:t>
-      </w:r>
-      <w:r>
-        <w:t xml:space="preserve"> </w:t>
-      </w:r>
-      <w:r>
-        <w:t>Gyroscopic</w:t>
-      </w:r>
-      <w:r>
-        <w:t xml:space="preserve"> Sensor for the Arduino Uno</w:t>
+        <w:t>Hardware Connection for Kionix KXG03 Gyroscopic Sensor for the Arduino Uno</w:t>
       </w:r>
       <w:bookmarkEnd w:id="24"/>
     </w:p>
@@ -7216,13 +7030,7 @@
         </w:numPr>
       </w:pPr>
       <w:r>
-        <w:t xml:space="preserve">Kionix </w:t>
-      </w:r>
-      <w:r>
-        <w:t xml:space="preserve">KXG03 </w:t>
-      </w:r>
-      <w:r>
-        <w:t>Accelerometer Sensor</w:t>
+        <w:t>Kionix KXG03 Accelerometer Sensor</w:t>
       </w:r>
     </w:p>
     <w:p>
@@ -7331,13 +7139,7 @@
         </w:numPr>
       </w:pPr>
       <w:r>
-        <w:t>INT_K</w:t>
-      </w:r>
-      <w:r>
-        <w:t>XG03</w:t>
-      </w:r>
-      <w:r>
-        <w:t xml:space="preserve"> - This pin is used monitor the interrupt pins on the </w:t>
+        <w:t xml:space="preserve">INT_KXG03 - This pin is used monitor the interrupt pins on the </w:t>
       </w:r>
       <w:r>
         <w:t>KXG03</w:t>
@@ -7677,8 +7479,12 @@
     <w:p/>
     <w:p/>
     <w:sectPr>
-      <w:headerReference w:type="default" r:id="rId45"/>
-      <w:footerReference w:type="default" r:id="rId46"/>
+      <w:headerReference w:type="even" r:id="rId45"/>
+      <w:headerReference w:type="default" r:id="rId46"/>
+      <w:footerReference w:type="even" r:id="rId47"/>
+      <w:footerReference w:type="default" r:id="rId48"/>
+      <w:headerReference w:type="first" r:id="rId49"/>
+      <w:footerReference w:type="first" r:id="rId50"/>
       <w:pgSz w:w="12240" w:h="15840"/>
       <w:pgMar w:top="1440" w:right="1440" w:bottom="1440" w:left="1440" w:header="576" w:footer="720" w:gutter="0"/>
       <w:cols w:space="720"/>
@@ -7714,6 +7520,16 @@
 </file>
 
 <file path=word/footer1.xml><?xml version="1.0" encoding="utf-8"?>
+<w:ftr xmlns:wpc="http://schemas.microsoft.com/office/word/2010/wordprocessingCanvas" xmlns:mc="http://schemas.openxmlformats.org/markup-compatibility/2006" xmlns:o="urn:schemas-microsoft-com:office:office" xmlns:r="http://schemas.openxmlformats.org/officeDocument/2006/relationships" xmlns:m="http://schemas.openxmlformats.org/officeDocument/2006/math" xmlns:v="urn:schemas-microsoft-com:vml" xmlns:wp14="http://schemas.microsoft.com/office/word/2010/wordprocessingDrawing" xmlns:wp="http://schemas.openxmlformats.org/drawingml/2006/wordprocessingDrawing" xmlns:w10="urn:schemas-microsoft-com:office:word" xmlns:w="http://schemas.openxmlformats.org/wordprocessingml/2006/main" xmlns:w14="http://schemas.microsoft.com/office/word/2010/wordml" xmlns:w15="http://schemas.microsoft.com/office/word/2012/wordml" xmlns:wpg="http://schemas.microsoft.com/office/word/2010/wordprocessingGroup" xmlns:wpi="http://schemas.microsoft.com/office/word/2010/wordprocessingInk" xmlns:wne="http://schemas.microsoft.com/office/word/2006/wordml" xmlns:wps="http://schemas.microsoft.com/office/word/2010/wordprocessingShape" mc:Ignorable="w14 w15 wp14">
+  <w:p>
+    <w:pPr>
+      <w:pStyle w:val="Footer"/>
+    </w:pPr>
+  </w:p>
+</w:ftr>
+</file>
+
+<file path=word/footer2.xml><?xml version="1.0" encoding="utf-8"?>
 <w:ftr xmlns:wpc="http://schemas.microsoft.com/office/word/2010/wordprocessingCanvas" xmlns:mc="http://schemas.openxmlformats.org/markup-compatibility/2006" xmlns:o="urn:schemas-microsoft-com:office:office" xmlns:r="http://schemas.openxmlformats.org/officeDocument/2006/relationships" xmlns:m="http://schemas.openxmlformats.org/officeDocument/2006/math" xmlns:v="urn:schemas-microsoft-com:vml" xmlns:wp14="http://schemas.microsoft.com/office/word/2010/wordprocessingDrawing" xmlns:wp="http://schemas.openxmlformats.org/drawingml/2006/wordprocessingDrawing" xmlns:w10="urn:schemas-microsoft-com:office:word" xmlns:w="http://schemas.openxmlformats.org/wordprocessingml/2006/main" xmlns:w14="http://schemas.microsoft.com/office/word/2010/wordml" xmlns:w15="http://schemas.microsoft.com/office/word/2012/wordml" xmlns:wpg="http://schemas.microsoft.com/office/word/2010/wordprocessingGroup" xmlns:wpi="http://schemas.microsoft.com/office/word/2010/wordprocessingInk" xmlns:wne="http://schemas.microsoft.com/office/word/2006/wordml" xmlns:wps="http://schemas.microsoft.com/office/word/2010/wordprocessingShape" mc:Ignorable="w14 w15 wp14">
   <w:sdt>
     <w:sdtPr>
@@ -7747,7 +7563,7 @@
           <w:rPr>
             <w:noProof/>
           </w:rPr>
-          <w:t>4</w:t>
+          <w:t>1</w:t>
         </w:r>
         <w:r>
           <w:rPr>
@@ -7766,6 +7582,16 @@
 </w:ftr>
 </file>
 
+<file path=word/footer3.xml><?xml version="1.0" encoding="utf-8"?>
+<w:ftr xmlns:wpc="http://schemas.microsoft.com/office/word/2010/wordprocessingCanvas" xmlns:mc="http://schemas.openxmlformats.org/markup-compatibility/2006" xmlns:o="urn:schemas-microsoft-com:office:office" xmlns:r="http://schemas.openxmlformats.org/officeDocument/2006/relationships" xmlns:m="http://schemas.openxmlformats.org/officeDocument/2006/math" xmlns:v="urn:schemas-microsoft-com:vml" xmlns:wp14="http://schemas.microsoft.com/office/word/2010/wordprocessingDrawing" xmlns:wp="http://schemas.openxmlformats.org/drawingml/2006/wordprocessingDrawing" xmlns:w10="urn:schemas-microsoft-com:office:word" xmlns:w="http://schemas.openxmlformats.org/wordprocessingml/2006/main" xmlns:w14="http://schemas.microsoft.com/office/word/2010/wordml" xmlns:w15="http://schemas.microsoft.com/office/word/2012/wordml" xmlns:wpg="http://schemas.microsoft.com/office/word/2010/wordprocessingGroup" xmlns:wpi="http://schemas.microsoft.com/office/word/2010/wordprocessingInk" xmlns:wne="http://schemas.microsoft.com/office/word/2006/wordml" xmlns:wps="http://schemas.microsoft.com/office/word/2010/wordprocessingShape" mc:Ignorable="w14 w15 wp14">
+  <w:p>
+    <w:pPr>
+      <w:pStyle w:val="Footer"/>
+    </w:pPr>
+  </w:p>
+</w:ftr>
+</file>
+
 <file path=word/footnotes.xml><?xml version="1.0" encoding="utf-8"?>
 <w:footnotes xmlns:wpc="http://schemas.microsoft.com/office/word/2010/wordprocessingCanvas" xmlns:mc="http://schemas.openxmlformats.org/markup-compatibility/2006" xmlns:o="urn:schemas-microsoft-com:office:office" xmlns:r="http://schemas.openxmlformats.org/officeDocument/2006/relationships" xmlns:m="http://schemas.openxmlformats.org/officeDocument/2006/math" xmlns:v="urn:schemas-microsoft-com:vml" xmlns:wp14="http://schemas.microsoft.com/office/word/2010/wordprocessingDrawing" xmlns:wp="http://schemas.openxmlformats.org/drawingml/2006/wordprocessingDrawing" xmlns:w10="urn:schemas-microsoft-com:office:word" xmlns:w="http://schemas.openxmlformats.org/wordprocessingml/2006/main" xmlns:w14="http://schemas.microsoft.com/office/word/2010/wordml" xmlns:w15="http://schemas.microsoft.com/office/word/2012/wordml" xmlns:wpg="http://schemas.microsoft.com/office/word/2010/wordprocessingGroup" xmlns:wpi="http://schemas.microsoft.com/office/word/2010/wordprocessingInk" xmlns:wne="http://schemas.microsoft.com/office/word/2006/wordml" xmlns:wps="http://schemas.microsoft.com/office/word/2010/wordprocessingShape" mc:Ignorable="w14 w15 wp14">
   <w:footnote w:type="separator" w:id="-1">
@@ -7796,10 +7622,67 @@
   <w:p>
     <w:pPr>
       <w:pStyle w:val="Header"/>
+    </w:pPr>
+  </w:p>
+</w:hdr>
+</file>
+
+<file path=word/header2.xml><?xml version="1.0" encoding="utf-8"?>
+<w:hdr xmlns:wpc="http://schemas.microsoft.com/office/word/2010/wordprocessingCanvas" xmlns:mc="http://schemas.openxmlformats.org/markup-compatibility/2006" xmlns:o="urn:schemas-microsoft-com:office:office" xmlns:r="http://schemas.openxmlformats.org/officeDocument/2006/relationships" xmlns:m="http://schemas.openxmlformats.org/officeDocument/2006/math" xmlns:v="urn:schemas-microsoft-com:vml" xmlns:wp14="http://schemas.microsoft.com/office/word/2010/wordprocessingDrawing" xmlns:wp="http://schemas.openxmlformats.org/drawingml/2006/wordprocessingDrawing" xmlns:w10="urn:schemas-microsoft-com:office:word" xmlns:w="http://schemas.openxmlformats.org/wordprocessingml/2006/main" xmlns:w14="http://schemas.microsoft.com/office/word/2010/wordml" xmlns:w15="http://schemas.microsoft.com/office/word/2012/wordml" xmlns:wpg="http://schemas.microsoft.com/office/word/2010/wordprocessingGroup" xmlns:wpi="http://schemas.microsoft.com/office/word/2010/wordprocessingInk" xmlns:wne="http://schemas.microsoft.com/office/word/2006/wordml" xmlns:wps="http://schemas.microsoft.com/office/word/2010/wordprocessingShape" mc:Ignorable="w14 w15 wp14">
+  <w:p>
+    <w:pPr>
+      <w:pStyle w:val="Header"/>
       <w:pBdr>
         <w:bottom w:val="single" w:sz="12" w:space="0" w:color="auto"/>
       </w:pBdr>
     </w:pPr>
+    <w:sdt>
+      <w:sdtPr>
+        <w:id w:val="-839858358"/>
+        <w:docPartObj>
+          <w:docPartGallery w:val="Watermarks"/>
+          <w:docPartUnique/>
+        </w:docPartObj>
+      </w:sdtPr>
+      <w:sdtContent>
+        <w:r>
+          <w:rPr>
+            <w:noProof/>
+          </w:rPr>
+          <w:pict w14:anchorId="35E80416">
+            <v:shapetype id="_x0000_t136" coordsize="21600,21600" o:spt="136" adj="10800" path="m@7,l@8,m@5,21600l@6,21600e">
+              <v:formulas>
+                <v:f eqn="sum #0 0 10800"/>
+                <v:f eqn="prod #0 2 1"/>
+                <v:f eqn="sum 21600 0 @1"/>
+                <v:f eqn="sum 0 0 @2"/>
+                <v:f eqn="sum 21600 0 @3"/>
+                <v:f eqn="if @0 @3 0"/>
+                <v:f eqn="if @0 21600 @1"/>
+                <v:f eqn="if @0 0 @2"/>
+                <v:f eqn="if @0 @4 21600"/>
+                <v:f eqn="mid @5 @6"/>
+                <v:f eqn="mid @8 @5"/>
+                <v:f eqn="mid @7 @8"/>
+                <v:f eqn="mid @6 @7"/>
+                <v:f eqn="sum @6 0 @5"/>
+              </v:formulas>
+              <v:path textpathok="t" o:connecttype="custom" o:connectlocs="@9,0;@10,10800;@11,21600;@12,10800" o:connectangles="270,180,90,0"/>
+              <v:textpath on="t" fitshape="t"/>
+              <v:handles>
+                <v:h position="#0,bottomRight" xrange="6629,14971"/>
+              </v:handles>
+              <o:lock v:ext="edit" text="t" shapetype="t"/>
+            </v:shapetype>
+            <v:shape id="PowerPlusWaterMarkObject357831064" o:spid="_x0000_s2049" type="#_x0000_t136" style="position:absolute;margin-left:0;margin-top:0;width:412.4pt;height:247.45pt;rotation:315;z-index:-251655168;mso-position-horizontal:center;mso-position-horizontal-relative:margin;mso-position-vertical:center;mso-position-vertical-relative:margin" o:allowincell="f" fillcolor="silver" stroked="f">
+              <v:fill opacity=".5"/>
+              <v:textpath style="font-family:&quot;Calibri&quot;;font-size:1pt" string="DRAFT"/>
+              <w10:wrap anchorx="margin" anchory="margin"/>
+            </v:shape>
+          </w:pict>
+        </w:r>
+      </w:sdtContent>
+    </w:sdt>
     <w:r>
       <w:rPr>
         <w:noProof/>
@@ -8018,6 +7901,16 @@
       <w:tab/>
     </w:r>
   </w:p>
+  <w:p>
+    <w:pPr>
+      <w:pStyle w:val="Header"/>
+    </w:pPr>
+  </w:p>
+</w:hdr>
+</file>
+
+<file path=word/header3.xml><?xml version="1.0" encoding="utf-8"?>
+<w:hdr xmlns:wpc="http://schemas.microsoft.com/office/word/2010/wordprocessingCanvas" xmlns:mc="http://schemas.openxmlformats.org/markup-compatibility/2006" xmlns:o="urn:schemas-microsoft-com:office:office" xmlns:r="http://schemas.openxmlformats.org/officeDocument/2006/relationships" xmlns:m="http://schemas.openxmlformats.org/officeDocument/2006/math" xmlns:v="urn:schemas-microsoft-com:vml" xmlns:wp14="http://schemas.microsoft.com/office/word/2010/wordprocessingDrawing" xmlns:wp="http://schemas.openxmlformats.org/drawingml/2006/wordprocessingDrawing" xmlns:w10="urn:schemas-microsoft-com:office:word" xmlns:w="http://schemas.openxmlformats.org/wordprocessingml/2006/main" xmlns:w14="http://schemas.microsoft.com/office/word/2010/wordml" xmlns:w15="http://schemas.microsoft.com/office/word/2012/wordml" xmlns:wpg="http://schemas.microsoft.com/office/word/2010/wordprocessingGroup" xmlns:wpi="http://schemas.microsoft.com/office/word/2010/wordprocessingInk" xmlns:wne="http://schemas.microsoft.com/office/word/2006/wordml" xmlns:wps="http://schemas.microsoft.com/office/word/2010/wordprocessingShape" mc:Ignorable="w14 w15 wp14">
   <w:p>
     <w:pPr>
       <w:pStyle w:val="Header"/>
@@ -10977,7 +10870,7 @@
 </file>
 
 <file path=customXml/itemProps1.xml><?xml version="1.0" encoding="utf-8"?>
-<ds:datastoreItem xmlns:ds="http://schemas.openxmlformats.org/officeDocument/2006/customXml" ds:itemID="{2AD199D6-01EC-4573-8D73-ACDF0A94F944}">
+<ds:datastoreItem xmlns:ds="http://schemas.openxmlformats.org/officeDocument/2006/customXml" ds:itemID="{8D3EB1F4-A790-4BC6-87C4-DC5463649D27}">
   <ds:schemaRefs>
     <ds:schemaRef ds:uri="http://schemas.openxmlformats.org/officeDocument/2006/bibliography"/>
   </ds:schemaRefs>

</xml_diff>